<commit_message>
api call by js
</commit_message>
<xml_diff>
--- a/JavaScript.docx
+++ b/JavaScript.docx
@@ -25,16 +25,16 @@
     <w:tbl>
       <w:tblPr>
         <w:tblStyle w:val="TableGrid"/>
-        <w:tblW w:w="14520" w:type="dxa"/>
+        <w:tblW w:w="16578" w:type="dxa"/>
         <w:jc w:val="center"/>
         <w:tblLook w:val="04A0"/>
       </w:tblPr>
       <w:tblGrid>
         <w:gridCol w:w="553"/>
         <w:gridCol w:w="3444"/>
-        <w:gridCol w:w="2460"/>
-        <w:gridCol w:w="5678"/>
-        <w:gridCol w:w="2856"/>
+        <w:gridCol w:w="3031"/>
+        <w:gridCol w:w="6650"/>
+        <w:gridCol w:w="3734"/>
       </w:tblGrid>
       <w:tr>
         <w:trPr>
@@ -76,7 +76,7 @@
         </w:tc>
         <w:tc>
           <w:tcPr>
-            <w:tcW w:w="2973" w:type="dxa"/>
+            <w:tcW w:w="3444" w:type="dxa"/>
           </w:tcPr>
           <w:p>
             <w:pPr>
@@ -106,7 +106,7 @@
         </w:tc>
         <w:tc>
           <w:tcPr>
-            <w:tcW w:w="3284" w:type="dxa"/>
+            <w:tcW w:w="2460" w:type="dxa"/>
           </w:tcPr>
           <w:p>
             <w:pPr>
@@ -129,7 +129,7 @@
         </w:tc>
         <w:tc>
           <w:tcPr>
-            <w:tcW w:w="4854" w:type="dxa"/>
+            <w:tcW w:w="6650" w:type="dxa"/>
           </w:tcPr>
           <w:p>
             <w:pPr>
@@ -152,7 +152,7 @@
         </w:tc>
         <w:tc>
           <w:tcPr>
-            <w:tcW w:w="2856" w:type="dxa"/>
+            <w:tcW w:w="3471" w:type="dxa"/>
           </w:tcPr>
           <w:p>
             <w:pPr>
@@ -195,7 +195,7 @@
         </w:tc>
         <w:tc>
           <w:tcPr>
-            <w:tcW w:w="2973" w:type="dxa"/>
+            <w:tcW w:w="3444" w:type="dxa"/>
           </w:tcPr>
           <w:p>
             <w:pPr>
@@ -225,7 +225,7 @@
         </w:tc>
         <w:tc>
           <w:tcPr>
-            <w:tcW w:w="3284" w:type="dxa"/>
+            <w:tcW w:w="2460" w:type="dxa"/>
           </w:tcPr>
           <w:p>
             <w:pPr>
@@ -247,7 +247,7 @@
         </w:tc>
         <w:tc>
           <w:tcPr>
-            <w:tcW w:w="4854" w:type="dxa"/>
+            <w:tcW w:w="6650" w:type="dxa"/>
           </w:tcPr>
           <w:p>
             <w:pPr>
@@ -297,7 +297,7 @@
         </w:tc>
         <w:tc>
           <w:tcPr>
-            <w:tcW w:w="2856" w:type="dxa"/>
+            <w:tcW w:w="3471" w:type="dxa"/>
           </w:tcPr>
           <w:p>
             <w:pPr>
@@ -347,7 +347,7 @@
         </w:tc>
         <w:tc>
           <w:tcPr>
-            <w:tcW w:w="2973" w:type="dxa"/>
+            <w:tcW w:w="3444" w:type="dxa"/>
           </w:tcPr>
           <w:p>
             <w:pPr>
@@ -388,7 +388,7 @@
         </w:tc>
         <w:tc>
           <w:tcPr>
-            <w:tcW w:w="3284" w:type="dxa"/>
+            <w:tcW w:w="2460" w:type="dxa"/>
           </w:tcPr>
           <w:p>
             <w:pPr>
@@ -429,7 +429,7 @@
         </w:tc>
         <w:tc>
           <w:tcPr>
-            <w:tcW w:w="4854" w:type="dxa"/>
+            <w:tcW w:w="6650" w:type="dxa"/>
           </w:tcPr>
           <w:p>
             <w:pPr>
@@ -486,7 +486,7 @@
         </w:tc>
         <w:tc>
           <w:tcPr>
-            <w:tcW w:w="2856" w:type="dxa"/>
+            <w:tcW w:w="3471" w:type="dxa"/>
           </w:tcPr>
           <w:p>
             <w:pPr>
@@ -527,7 +527,7 @@
         </w:tc>
         <w:tc>
           <w:tcPr>
-            <w:tcW w:w="2973" w:type="dxa"/>
+            <w:tcW w:w="3444" w:type="dxa"/>
           </w:tcPr>
           <w:p>
             <w:pPr>
@@ -598,7 +598,7 @@
         </w:tc>
         <w:tc>
           <w:tcPr>
-            <w:tcW w:w="3284" w:type="dxa"/>
+            <w:tcW w:w="2460" w:type="dxa"/>
           </w:tcPr>
           <w:p>
             <w:pPr>
@@ -631,7 +631,7 @@
         </w:tc>
         <w:tc>
           <w:tcPr>
-            <w:tcW w:w="4854" w:type="dxa"/>
+            <w:tcW w:w="6650" w:type="dxa"/>
           </w:tcPr>
           <w:p>
             <w:pPr>
@@ -688,7 +688,7 @@
         </w:tc>
         <w:tc>
           <w:tcPr>
-            <w:tcW w:w="2856" w:type="dxa"/>
+            <w:tcW w:w="3471" w:type="dxa"/>
           </w:tcPr>
           <w:p>
             <w:pPr>
@@ -729,7 +729,7 @@
         </w:tc>
         <w:tc>
           <w:tcPr>
-            <w:tcW w:w="2973" w:type="dxa"/>
+            <w:tcW w:w="3444" w:type="dxa"/>
           </w:tcPr>
           <w:p>
             <w:pPr>
@@ -764,7 +764,7 @@
         </w:tc>
         <w:tc>
           <w:tcPr>
-            <w:tcW w:w="3284" w:type="dxa"/>
+            <w:tcW w:w="2460" w:type="dxa"/>
           </w:tcPr>
           <w:p>
             <w:pPr>
@@ -808,7 +808,7 @@
         </w:tc>
         <w:tc>
           <w:tcPr>
-            <w:tcW w:w="4854" w:type="dxa"/>
+            <w:tcW w:w="6650" w:type="dxa"/>
           </w:tcPr>
           <w:p>
             <w:pPr>
@@ -865,7 +865,7 @@
         </w:tc>
         <w:tc>
           <w:tcPr>
-            <w:tcW w:w="2856" w:type="dxa"/>
+            <w:tcW w:w="3471" w:type="dxa"/>
           </w:tcPr>
           <w:p>
             <w:pPr>
@@ -906,7 +906,7 @@
         </w:tc>
         <w:tc>
           <w:tcPr>
-            <w:tcW w:w="2973" w:type="dxa"/>
+            <w:tcW w:w="3444" w:type="dxa"/>
           </w:tcPr>
           <w:p>
             <w:pPr>
@@ -939,7 +939,7 @@
         </w:tc>
         <w:tc>
           <w:tcPr>
-            <w:tcW w:w="3284" w:type="dxa"/>
+            <w:tcW w:w="2460" w:type="dxa"/>
           </w:tcPr>
           <w:p>
             <w:pPr>
@@ -963,7 +963,7 @@
         </w:tc>
         <w:tc>
           <w:tcPr>
-            <w:tcW w:w="4854" w:type="dxa"/>
+            <w:tcW w:w="6650" w:type="dxa"/>
           </w:tcPr>
           <w:p>
             <w:pPr>
@@ -1020,7 +1020,7 @@
         </w:tc>
         <w:tc>
           <w:tcPr>
-            <w:tcW w:w="2856" w:type="dxa"/>
+            <w:tcW w:w="3471" w:type="dxa"/>
           </w:tcPr>
           <w:p>
             <w:pPr>
@@ -1068,7 +1068,7 @@
         </w:tc>
         <w:tc>
           <w:tcPr>
-            <w:tcW w:w="2973" w:type="dxa"/>
+            <w:tcW w:w="3444" w:type="dxa"/>
           </w:tcPr>
           <w:p>
             <w:pPr>
@@ -1092,7 +1092,7 @@
         </w:tc>
         <w:tc>
           <w:tcPr>
-            <w:tcW w:w="3284" w:type="dxa"/>
+            <w:tcW w:w="2460" w:type="dxa"/>
           </w:tcPr>
           <w:p>
             <w:pPr>
@@ -1116,7 +1116,7 @@
         </w:tc>
         <w:tc>
           <w:tcPr>
-            <w:tcW w:w="4854" w:type="dxa"/>
+            <w:tcW w:w="6650" w:type="dxa"/>
           </w:tcPr>
           <w:p>
             <w:pPr>
@@ -1191,7 +1191,7 @@
         </w:tc>
         <w:tc>
           <w:tcPr>
-            <w:tcW w:w="2856" w:type="dxa"/>
+            <w:tcW w:w="3471" w:type="dxa"/>
           </w:tcPr>
           <w:p>
             <w:pPr>
@@ -1275,7 +1275,7 @@
         </w:tc>
         <w:tc>
           <w:tcPr>
-            <w:tcW w:w="2973" w:type="dxa"/>
+            <w:tcW w:w="3444" w:type="dxa"/>
           </w:tcPr>
           <w:p>
             <w:pPr>
@@ -1310,7 +1310,7 @@
         </w:tc>
         <w:tc>
           <w:tcPr>
-            <w:tcW w:w="3284" w:type="dxa"/>
+            <w:tcW w:w="2460" w:type="dxa"/>
           </w:tcPr>
           <w:p>
             <w:pPr>
@@ -1335,7 +1335,7 @@
         </w:tc>
         <w:tc>
           <w:tcPr>
-            <w:tcW w:w="4854" w:type="dxa"/>
+            <w:tcW w:w="6650" w:type="dxa"/>
           </w:tcPr>
           <w:p>
             <w:pPr>
@@ -1410,7 +1410,7 @@
         </w:tc>
         <w:tc>
           <w:tcPr>
-            <w:tcW w:w="2856" w:type="dxa"/>
+            <w:tcW w:w="3471" w:type="dxa"/>
           </w:tcPr>
           <w:p>
             <w:pPr>
@@ -1450,7 +1450,7 @@
         </w:tc>
         <w:tc>
           <w:tcPr>
-            <w:tcW w:w="2973" w:type="dxa"/>
+            <w:tcW w:w="3444" w:type="dxa"/>
           </w:tcPr>
           <w:p>
             <w:pPr>
@@ -1485,7 +1485,7 @@
         </w:tc>
         <w:tc>
           <w:tcPr>
-            <w:tcW w:w="3284" w:type="dxa"/>
+            <w:tcW w:w="2460" w:type="dxa"/>
           </w:tcPr>
           <w:p>
             <w:pPr>
@@ -1511,7 +1511,7 @@
         </w:tc>
         <w:tc>
           <w:tcPr>
-            <w:tcW w:w="4854" w:type="dxa"/>
+            <w:tcW w:w="6650" w:type="dxa"/>
           </w:tcPr>
           <w:p>
             <w:pPr>
@@ -1560,7 +1560,7 @@
         </w:tc>
         <w:tc>
           <w:tcPr>
-            <w:tcW w:w="2856" w:type="dxa"/>
+            <w:tcW w:w="3471" w:type="dxa"/>
           </w:tcPr>
           <w:p>
             <w:pPr>
@@ -1600,7 +1600,7 @@
         </w:tc>
         <w:tc>
           <w:tcPr>
-            <w:tcW w:w="2973" w:type="dxa"/>
+            <w:tcW w:w="3444" w:type="dxa"/>
           </w:tcPr>
           <w:p>
             <w:pPr>
@@ -1635,7 +1635,7 @@
         </w:tc>
         <w:tc>
           <w:tcPr>
-            <w:tcW w:w="3284" w:type="dxa"/>
+            <w:tcW w:w="2460" w:type="dxa"/>
           </w:tcPr>
           <w:p>
             <w:pPr>
@@ -1661,7 +1661,7 @@
         </w:tc>
         <w:tc>
           <w:tcPr>
-            <w:tcW w:w="4854" w:type="dxa"/>
+            <w:tcW w:w="6650" w:type="dxa"/>
           </w:tcPr>
           <w:p>
             <w:pPr>
@@ -1724,7 +1724,7 @@
         </w:tc>
         <w:tc>
           <w:tcPr>
-            <w:tcW w:w="2856" w:type="dxa"/>
+            <w:tcW w:w="3471" w:type="dxa"/>
           </w:tcPr>
           <w:p>
             <w:pPr>
@@ -1764,7 +1764,7 @@
         </w:tc>
         <w:tc>
           <w:tcPr>
-            <w:tcW w:w="2973" w:type="dxa"/>
+            <w:tcW w:w="3444" w:type="dxa"/>
           </w:tcPr>
           <w:p>
             <w:pPr>
@@ -1788,7 +1788,7 @@
         </w:tc>
         <w:tc>
           <w:tcPr>
-            <w:tcW w:w="3284" w:type="dxa"/>
+            <w:tcW w:w="2460" w:type="dxa"/>
           </w:tcPr>
           <w:p>
             <w:pPr>
@@ -1814,7 +1814,7 @@
         </w:tc>
         <w:tc>
           <w:tcPr>
-            <w:tcW w:w="4854" w:type="dxa"/>
+            <w:tcW w:w="6650" w:type="dxa"/>
           </w:tcPr>
           <w:p>
             <w:pPr>
@@ -1885,7 +1885,7 @@
         </w:tc>
         <w:tc>
           <w:tcPr>
-            <w:tcW w:w="2856" w:type="dxa"/>
+            <w:tcW w:w="3471" w:type="dxa"/>
           </w:tcPr>
           <w:p>
             <w:pPr>
@@ -1925,7 +1925,7 @@
         </w:tc>
         <w:tc>
           <w:tcPr>
-            <w:tcW w:w="2973" w:type="dxa"/>
+            <w:tcW w:w="3444" w:type="dxa"/>
           </w:tcPr>
           <w:p>
             <w:pPr>
@@ -1960,7 +1960,7 @@
         </w:tc>
         <w:tc>
           <w:tcPr>
-            <w:tcW w:w="3284" w:type="dxa"/>
+            <w:tcW w:w="2460" w:type="dxa"/>
           </w:tcPr>
           <w:p>
             <w:pPr>
@@ -2020,7 +2020,7 @@
         </w:tc>
         <w:tc>
           <w:tcPr>
-            <w:tcW w:w="4854" w:type="dxa"/>
+            <w:tcW w:w="6650" w:type="dxa"/>
           </w:tcPr>
           <w:p>
             <w:pPr>
@@ -2075,7 +2075,7 @@
         </w:tc>
         <w:tc>
           <w:tcPr>
-            <w:tcW w:w="2856" w:type="dxa"/>
+            <w:tcW w:w="3471" w:type="dxa"/>
           </w:tcPr>
           <w:p>
             <w:pPr>
@@ -2115,7 +2115,7 @@
         </w:tc>
         <w:tc>
           <w:tcPr>
-            <w:tcW w:w="2973" w:type="dxa"/>
+            <w:tcW w:w="3444" w:type="dxa"/>
           </w:tcPr>
           <w:p>
             <w:pPr>
@@ -2150,7 +2150,7 @@
         </w:tc>
         <w:tc>
           <w:tcPr>
-            <w:tcW w:w="3284" w:type="dxa"/>
+            <w:tcW w:w="2460" w:type="dxa"/>
           </w:tcPr>
           <w:p>
             <w:pPr>
@@ -2210,7 +2210,7 @@
         </w:tc>
         <w:tc>
           <w:tcPr>
-            <w:tcW w:w="4854" w:type="dxa"/>
+            <w:tcW w:w="6650" w:type="dxa"/>
           </w:tcPr>
           <w:p>
             <w:pPr>
@@ -2275,7 +2275,7 @@
         </w:tc>
         <w:tc>
           <w:tcPr>
-            <w:tcW w:w="2856" w:type="dxa"/>
+            <w:tcW w:w="3471" w:type="dxa"/>
           </w:tcPr>
           <w:p>
             <w:pPr>
@@ -2315,7 +2315,7 @@
         </w:tc>
         <w:tc>
           <w:tcPr>
-            <w:tcW w:w="2973" w:type="dxa"/>
+            <w:tcW w:w="3444" w:type="dxa"/>
           </w:tcPr>
           <w:p>
             <w:pPr>
@@ -2350,7 +2350,7 @@
         </w:tc>
         <w:tc>
           <w:tcPr>
-            <w:tcW w:w="3284" w:type="dxa"/>
+            <w:tcW w:w="2460" w:type="dxa"/>
           </w:tcPr>
           <w:p>
             <w:pPr>
@@ -2410,7 +2410,7 @@
         </w:tc>
         <w:tc>
           <w:tcPr>
-            <w:tcW w:w="4854" w:type="dxa"/>
+            <w:tcW w:w="6650" w:type="dxa"/>
           </w:tcPr>
           <w:p>
             <w:pPr>
@@ -2467,7 +2467,7 @@
         </w:tc>
         <w:tc>
           <w:tcPr>
-            <w:tcW w:w="2856" w:type="dxa"/>
+            <w:tcW w:w="3471" w:type="dxa"/>
           </w:tcPr>
           <w:p>
             <w:pPr>
@@ -2511,14 +2511,13 @@
                 <w:sz w:val="28"/>
                 <w:szCs w:val="28"/>
               </w:rPr>
-              <w:lastRenderedPageBreak/>
               <w:t>14</w:t>
             </w:r>
           </w:p>
         </w:tc>
         <w:tc>
           <w:tcPr>
-            <w:tcW w:w="2973" w:type="dxa"/>
+            <w:tcW w:w="3444" w:type="dxa"/>
           </w:tcPr>
           <w:p>
             <w:pPr>
@@ -2553,7 +2552,7 @@
         </w:tc>
         <w:tc>
           <w:tcPr>
-            <w:tcW w:w="3284" w:type="dxa"/>
+            <w:tcW w:w="2460" w:type="dxa"/>
           </w:tcPr>
           <w:p>
             <w:pPr>
@@ -2613,7 +2612,7 @@
         </w:tc>
         <w:tc>
           <w:tcPr>
-            <w:tcW w:w="4854" w:type="dxa"/>
+            <w:tcW w:w="6650" w:type="dxa"/>
           </w:tcPr>
           <w:p>
             <w:pPr>
@@ -2670,7 +2669,7 @@
         </w:tc>
         <w:tc>
           <w:tcPr>
-            <w:tcW w:w="2856" w:type="dxa"/>
+            <w:tcW w:w="3471" w:type="dxa"/>
           </w:tcPr>
           <w:p>
             <w:pPr>
@@ -2869,7 +2868,7 @@
         </w:tc>
         <w:tc>
           <w:tcPr>
-            <w:tcW w:w="2973" w:type="dxa"/>
+            <w:tcW w:w="3444" w:type="dxa"/>
           </w:tcPr>
           <w:p>
             <w:pPr>
@@ -2904,7 +2903,7 @@
         </w:tc>
         <w:tc>
           <w:tcPr>
-            <w:tcW w:w="3284" w:type="dxa"/>
+            <w:tcW w:w="2460" w:type="dxa"/>
           </w:tcPr>
           <w:p>
             <w:pPr>
@@ -2942,7 +2941,7 @@
         </w:tc>
         <w:tc>
           <w:tcPr>
-            <w:tcW w:w="4854" w:type="dxa"/>
+            <w:tcW w:w="6650" w:type="dxa"/>
           </w:tcPr>
           <w:p>
             <w:pPr>
@@ -3022,7 +3021,7 @@
         </w:tc>
         <w:tc>
           <w:tcPr>
-            <w:tcW w:w="2856" w:type="dxa"/>
+            <w:tcW w:w="3471" w:type="dxa"/>
           </w:tcPr>
           <w:p>
             <w:pPr>
@@ -3063,7 +3062,7 @@
         </w:tc>
         <w:tc>
           <w:tcPr>
-            <w:tcW w:w="2973" w:type="dxa"/>
+            <w:tcW w:w="3444" w:type="dxa"/>
           </w:tcPr>
           <w:p>
             <w:pPr>
@@ -3087,7 +3086,7 @@
         </w:tc>
         <w:tc>
           <w:tcPr>
-            <w:tcW w:w="3284" w:type="dxa"/>
+            <w:tcW w:w="2460" w:type="dxa"/>
           </w:tcPr>
           <w:p>
             <w:pPr>
@@ -3221,7 +3220,7 @@
         </w:tc>
         <w:tc>
           <w:tcPr>
-            <w:tcW w:w="4854" w:type="dxa"/>
+            <w:tcW w:w="6650" w:type="dxa"/>
           </w:tcPr>
           <w:p>
             <w:pPr>
@@ -3286,7 +3285,7 @@
         </w:tc>
         <w:tc>
           <w:tcPr>
-            <w:tcW w:w="2856" w:type="dxa"/>
+            <w:tcW w:w="3471" w:type="dxa"/>
           </w:tcPr>
           <w:p>
             <w:pPr>
@@ -3399,7 +3398,7 @@
         </w:tc>
         <w:tc>
           <w:tcPr>
-            <w:tcW w:w="2973" w:type="dxa"/>
+            <w:tcW w:w="3444" w:type="dxa"/>
           </w:tcPr>
           <w:p>
             <w:pPr>
@@ -3423,7 +3422,7 @@
         </w:tc>
         <w:tc>
           <w:tcPr>
-            <w:tcW w:w="3284" w:type="dxa"/>
+            <w:tcW w:w="2460" w:type="dxa"/>
           </w:tcPr>
           <w:p>
             <w:pPr>
@@ -3545,7 +3544,7 @@
         </w:tc>
         <w:tc>
           <w:tcPr>
-            <w:tcW w:w="4854" w:type="dxa"/>
+            <w:tcW w:w="6650" w:type="dxa"/>
           </w:tcPr>
           <w:p>
             <w:pPr>
@@ -3666,7 +3665,7 @@
         </w:tc>
         <w:tc>
           <w:tcPr>
-            <w:tcW w:w="2856" w:type="dxa"/>
+            <w:tcW w:w="3471" w:type="dxa"/>
           </w:tcPr>
           <w:p>
             <w:pPr>
@@ -3750,7 +3749,7 @@
         </w:tc>
         <w:tc>
           <w:tcPr>
-            <w:tcW w:w="2973" w:type="dxa"/>
+            <w:tcW w:w="3444" w:type="dxa"/>
           </w:tcPr>
           <w:p>
             <w:pPr>
@@ -3785,7 +3784,7 @@
         </w:tc>
         <w:tc>
           <w:tcPr>
-            <w:tcW w:w="3284" w:type="dxa"/>
+            <w:tcW w:w="2460" w:type="dxa"/>
           </w:tcPr>
           <w:p>
             <w:pPr>
@@ -3833,7 +3832,7 @@
         </w:tc>
         <w:tc>
           <w:tcPr>
-            <w:tcW w:w="4854" w:type="dxa"/>
+            <w:tcW w:w="6650" w:type="dxa"/>
           </w:tcPr>
           <w:p>
             <w:pPr>
@@ -3952,7 +3951,7 @@
         </w:tc>
         <w:tc>
           <w:tcPr>
-            <w:tcW w:w="2856" w:type="dxa"/>
+            <w:tcW w:w="3471" w:type="dxa"/>
           </w:tcPr>
           <w:p>
             <w:pPr>
@@ -3993,7 +3992,7 @@
         </w:tc>
         <w:tc>
           <w:tcPr>
-            <w:tcW w:w="2973" w:type="dxa"/>
+            <w:tcW w:w="3444" w:type="dxa"/>
           </w:tcPr>
           <w:p>
             <w:pPr>
@@ -4030,7 +4029,7 @@
         </w:tc>
         <w:tc>
           <w:tcPr>
-            <w:tcW w:w="3284" w:type="dxa"/>
+            <w:tcW w:w="2460" w:type="dxa"/>
           </w:tcPr>
           <w:p>
             <w:pPr>
@@ -4078,7 +4077,7 @@
         </w:tc>
         <w:tc>
           <w:tcPr>
-            <w:tcW w:w="4854" w:type="dxa"/>
+            <w:tcW w:w="6650" w:type="dxa"/>
           </w:tcPr>
           <w:p>
             <w:pPr>
@@ -4192,7 +4191,7 @@
         </w:tc>
         <w:tc>
           <w:tcPr>
-            <w:tcW w:w="2856" w:type="dxa"/>
+            <w:tcW w:w="3471" w:type="dxa"/>
           </w:tcPr>
           <w:p>
             <w:pPr>
@@ -4287,7 +4286,7 @@
         </w:tc>
         <w:tc>
           <w:tcPr>
-            <w:tcW w:w="2973" w:type="dxa"/>
+            <w:tcW w:w="3444" w:type="dxa"/>
           </w:tcPr>
           <w:p>
             <w:pPr>
@@ -4313,7 +4312,7 @@
         </w:tc>
         <w:tc>
           <w:tcPr>
-            <w:tcW w:w="3284" w:type="dxa"/>
+            <w:tcW w:w="2460" w:type="dxa"/>
           </w:tcPr>
           <w:p>
             <w:pPr>
@@ -4392,7 +4391,7 @@
         </w:tc>
         <w:tc>
           <w:tcPr>
-            <w:tcW w:w="4854" w:type="dxa"/>
+            <w:tcW w:w="6650" w:type="dxa"/>
           </w:tcPr>
           <w:p>
             <w:pPr>
@@ -4431,7 +4430,7 @@
         </w:tc>
         <w:tc>
           <w:tcPr>
-            <w:tcW w:w="2856" w:type="dxa"/>
+            <w:tcW w:w="3471" w:type="dxa"/>
           </w:tcPr>
           <w:p>
             <w:pPr>
@@ -4527,7 +4526,7 @@
         </w:tc>
         <w:tc>
           <w:tcPr>
-            <w:tcW w:w="2973" w:type="dxa"/>
+            <w:tcW w:w="3444" w:type="dxa"/>
           </w:tcPr>
           <w:p>
             <w:pPr>
@@ -4565,7 +4564,7 @@
         </w:tc>
         <w:tc>
           <w:tcPr>
-            <w:tcW w:w="3284" w:type="dxa"/>
+            <w:tcW w:w="2460" w:type="dxa"/>
           </w:tcPr>
           <w:p>
             <w:pPr>
@@ -4613,7 +4612,7 @@
         </w:tc>
         <w:tc>
           <w:tcPr>
-            <w:tcW w:w="4854" w:type="dxa"/>
+            <w:tcW w:w="6650" w:type="dxa"/>
           </w:tcPr>
           <w:p>
             <w:pPr>
@@ -4684,7 +4683,7 @@
         </w:tc>
         <w:tc>
           <w:tcPr>
-            <w:tcW w:w="2856" w:type="dxa"/>
+            <w:tcW w:w="3471" w:type="dxa"/>
           </w:tcPr>
           <w:p>
             <w:pPr>
@@ -4737,7 +4736,7 @@
         </w:tc>
         <w:tc>
           <w:tcPr>
-            <w:tcW w:w="2973" w:type="dxa"/>
+            <w:tcW w:w="3444" w:type="dxa"/>
           </w:tcPr>
           <w:p>
             <w:pPr>
@@ -4775,7 +4774,7 @@
         </w:tc>
         <w:tc>
           <w:tcPr>
-            <w:tcW w:w="3284" w:type="dxa"/>
+            <w:tcW w:w="2460" w:type="dxa"/>
           </w:tcPr>
           <w:p>
             <w:pPr>
@@ -4877,7 +4876,7 @@
         </w:tc>
         <w:tc>
           <w:tcPr>
-            <w:tcW w:w="4854" w:type="dxa"/>
+            <w:tcW w:w="6650" w:type="dxa"/>
           </w:tcPr>
           <w:p>
             <w:pPr>
@@ -4949,7 +4948,7 @@
         </w:tc>
         <w:tc>
           <w:tcPr>
-            <w:tcW w:w="2856" w:type="dxa"/>
+            <w:tcW w:w="3471" w:type="dxa"/>
           </w:tcPr>
           <w:p>
             <w:pPr>
@@ -5002,7 +5001,7 @@
         </w:tc>
         <w:tc>
           <w:tcPr>
-            <w:tcW w:w="2973" w:type="dxa"/>
+            <w:tcW w:w="3444" w:type="dxa"/>
           </w:tcPr>
           <w:p>
             <w:pPr>
@@ -5040,7 +5039,7 @@
         </w:tc>
         <w:tc>
           <w:tcPr>
-            <w:tcW w:w="3284" w:type="dxa"/>
+            <w:tcW w:w="2460" w:type="dxa"/>
           </w:tcPr>
           <w:p>
             <w:pPr>
@@ -5132,23 +5131,22 @@
         </w:tc>
         <w:tc>
           <w:tcPr>
-            <w:tcW w:w="4854" w:type="dxa"/>
-          </w:tcPr>
-          <w:p>
-            <w:pPr>
-              <w:rPr>
-                <w:rFonts w:asciiTheme="majorHAnsi" w:hAnsiTheme="majorHAnsi" w:cstheme="majorHAnsi"/>
-                <w:sz w:val="28"/>
-                <w:szCs w:val="28"/>
-              </w:rPr>
-            </w:pPr>
-            <w:r>
-              <w:rPr>
-                <w:rFonts w:asciiTheme="majorHAnsi" w:hAnsiTheme="majorHAnsi" w:cstheme="majorHAnsi"/>
-                <w:sz w:val="28"/>
-                <w:szCs w:val="28"/>
-              </w:rPr>
-              <w:lastRenderedPageBreak/>
+            <w:tcW w:w="6650" w:type="dxa"/>
+          </w:tcPr>
+          <w:p>
+            <w:pPr>
+              <w:rPr>
+                <w:rFonts w:asciiTheme="majorHAnsi" w:hAnsiTheme="majorHAnsi" w:cstheme="majorHAnsi"/>
+                <w:sz w:val="28"/>
+                <w:szCs w:val="28"/>
+              </w:rPr>
+            </w:pPr>
+            <w:r>
+              <w:rPr>
+                <w:rFonts w:asciiTheme="majorHAnsi" w:hAnsiTheme="majorHAnsi" w:cstheme="majorHAnsi"/>
+                <w:sz w:val="28"/>
+                <w:szCs w:val="28"/>
+              </w:rPr>
               <w:t xml:space="preserve">let </w:t>
             </w:r>
             <w:proofErr w:type="spellStart"/>
@@ -5266,7 +5264,6 @@
                 <w:sz w:val="28"/>
                 <w:szCs w:val="28"/>
               </w:rPr>
-              <w:lastRenderedPageBreak/>
               <w:t>myNumber.toString</w:t>
             </w:r>
             <w:proofErr w:type="spellEnd"/>
@@ -5282,7 +5279,7 @@
         </w:tc>
         <w:tc>
           <w:tcPr>
-            <w:tcW w:w="2856" w:type="dxa"/>
+            <w:tcW w:w="3471" w:type="dxa"/>
           </w:tcPr>
           <w:p>
             <w:pPr>
@@ -5304,7 +5301,6 @@
                 <w:szCs w:val="23"/>
                 <w:shd w:val="clear" w:color="auto" w:fill="FFFFFF"/>
               </w:rPr>
-              <w:lastRenderedPageBreak/>
               <w:t>toString</w:t>
             </w:r>
             <w:proofErr w:type="spellEnd"/>
@@ -5396,14 +5392,13 @@
                 <w:sz w:val="28"/>
                 <w:szCs w:val="28"/>
               </w:rPr>
-              <w:lastRenderedPageBreak/>
               <w:t>24</w:t>
             </w:r>
           </w:p>
         </w:tc>
         <w:tc>
           <w:tcPr>
-            <w:tcW w:w="2973" w:type="dxa"/>
+            <w:tcW w:w="3444" w:type="dxa"/>
           </w:tcPr>
           <w:p>
             <w:pPr>
@@ -5441,7 +5436,7 @@
         </w:tc>
         <w:tc>
           <w:tcPr>
-            <w:tcW w:w="3284" w:type="dxa"/>
+            <w:tcW w:w="2460" w:type="dxa"/>
           </w:tcPr>
           <w:p>
             <w:pPr>
@@ -5479,7 +5474,7 @@
         </w:tc>
         <w:tc>
           <w:tcPr>
-            <w:tcW w:w="4854" w:type="dxa"/>
+            <w:tcW w:w="6650" w:type="dxa"/>
           </w:tcPr>
           <w:p>
             <w:pPr>
@@ -5501,7 +5496,7 @@
         </w:tc>
         <w:tc>
           <w:tcPr>
-            <w:tcW w:w="2856" w:type="dxa"/>
+            <w:tcW w:w="3471" w:type="dxa"/>
           </w:tcPr>
           <w:p>
             <w:pPr>
@@ -5596,7 +5591,7 @@
         </w:tc>
         <w:tc>
           <w:tcPr>
-            <w:tcW w:w="2973" w:type="dxa"/>
+            <w:tcW w:w="3444" w:type="dxa"/>
           </w:tcPr>
           <w:p>
             <w:pPr>
@@ -5634,7 +5629,7 @@
         </w:tc>
         <w:tc>
           <w:tcPr>
-            <w:tcW w:w="3284" w:type="dxa"/>
+            <w:tcW w:w="2460" w:type="dxa"/>
           </w:tcPr>
           <w:p>
             <w:pPr>
@@ -5694,7 +5689,7 @@
         </w:tc>
         <w:tc>
           <w:tcPr>
-            <w:tcW w:w="4854" w:type="dxa"/>
+            <w:tcW w:w="6650" w:type="dxa"/>
           </w:tcPr>
           <w:p>
             <w:pPr>
@@ -5726,7 +5721,7 @@
         </w:tc>
         <w:tc>
           <w:tcPr>
-            <w:tcW w:w="2856" w:type="dxa"/>
+            <w:tcW w:w="3471" w:type="dxa"/>
           </w:tcPr>
           <w:p>
             <w:pPr>
@@ -5769,7 +5764,7 @@
         </w:tc>
         <w:tc>
           <w:tcPr>
-            <w:tcW w:w="2973" w:type="dxa"/>
+            <w:tcW w:w="3444" w:type="dxa"/>
           </w:tcPr>
           <w:p>
             <w:pPr>
@@ -5795,7 +5790,7 @@
         </w:tc>
         <w:tc>
           <w:tcPr>
-            <w:tcW w:w="3284" w:type="dxa"/>
+            <w:tcW w:w="2460" w:type="dxa"/>
           </w:tcPr>
           <w:p>
             <w:pPr>
@@ -5821,7 +5816,7 @@
         </w:tc>
         <w:tc>
           <w:tcPr>
-            <w:tcW w:w="4854" w:type="dxa"/>
+            <w:tcW w:w="6650" w:type="dxa"/>
           </w:tcPr>
           <w:p>
             <w:pPr>
@@ -5843,7 +5838,7 @@
         </w:tc>
         <w:tc>
           <w:tcPr>
-            <w:tcW w:w="2856" w:type="dxa"/>
+            <w:tcW w:w="3471" w:type="dxa"/>
           </w:tcPr>
           <w:p>
             <w:pPr>
@@ -5896,7 +5891,7 @@
         </w:tc>
         <w:tc>
           <w:tcPr>
-            <w:tcW w:w="2973" w:type="dxa"/>
+            <w:tcW w:w="3444" w:type="dxa"/>
           </w:tcPr>
           <w:p>
             <w:pPr>
@@ -5934,7 +5929,7 @@
         </w:tc>
         <w:tc>
           <w:tcPr>
-            <w:tcW w:w="3284" w:type="dxa"/>
+            <w:tcW w:w="2460" w:type="dxa"/>
           </w:tcPr>
           <w:p>
             <w:pPr>
@@ -5960,7 +5955,7 @@
         </w:tc>
         <w:tc>
           <w:tcPr>
-            <w:tcW w:w="4854" w:type="dxa"/>
+            <w:tcW w:w="6650" w:type="dxa"/>
           </w:tcPr>
           <w:p>
             <w:pPr>
@@ -5992,7 +5987,7 @@
         </w:tc>
         <w:tc>
           <w:tcPr>
-            <w:tcW w:w="2856" w:type="dxa"/>
+            <w:tcW w:w="3471" w:type="dxa"/>
           </w:tcPr>
           <w:p>
             <w:pPr>
@@ -6045,7 +6040,7 @@
         </w:tc>
         <w:tc>
           <w:tcPr>
-            <w:tcW w:w="2973" w:type="dxa"/>
+            <w:tcW w:w="3444" w:type="dxa"/>
           </w:tcPr>
           <w:p>
             <w:pPr>
@@ -6083,7 +6078,7 @@
         </w:tc>
         <w:tc>
           <w:tcPr>
-            <w:tcW w:w="3284" w:type="dxa"/>
+            <w:tcW w:w="2460" w:type="dxa"/>
           </w:tcPr>
           <w:p>
             <w:pPr>
@@ -6109,7 +6104,7 @@
         </w:tc>
         <w:tc>
           <w:tcPr>
-            <w:tcW w:w="4854" w:type="dxa"/>
+            <w:tcW w:w="6650" w:type="dxa"/>
           </w:tcPr>
           <w:p>
             <w:pPr>
@@ -6141,7 +6136,7 @@
         </w:tc>
         <w:tc>
           <w:tcPr>
-            <w:tcW w:w="2856" w:type="dxa"/>
+            <w:tcW w:w="3471" w:type="dxa"/>
           </w:tcPr>
           <w:p>
             <w:pPr>
@@ -6194,7 +6189,7 @@
         </w:tc>
         <w:tc>
           <w:tcPr>
-            <w:tcW w:w="2973" w:type="dxa"/>
+            <w:tcW w:w="3444" w:type="dxa"/>
           </w:tcPr>
           <w:p>
             <w:pPr>
@@ -6232,7 +6227,7 @@
         </w:tc>
         <w:tc>
           <w:tcPr>
-            <w:tcW w:w="3284" w:type="dxa"/>
+            <w:tcW w:w="2460" w:type="dxa"/>
           </w:tcPr>
           <w:p>
             <w:pPr>
@@ -6258,7 +6253,7 @@
         </w:tc>
         <w:tc>
           <w:tcPr>
-            <w:tcW w:w="4854" w:type="dxa"/>
+            <w:tcW w:w="6650" w:type="dxa"/>
           </w:tcPr>
           <w:p>
             <w:pPr>
@@ -6298,7 +6293,7 @@
         </w:tc>
         <w:tc>
           <w:tcPr>
-            <w:tcW w:w="2856" w:type="dxa"/>
+            <w:tcW w:w="3471" w:type="dxa"/>
           </w:tcPr>
           <w:p>
             <w:pPr>
@@ -6351,7 +6346,7 @@
         </w:tc>
         <w:tc>
           <w:tcPr>
-            <w:tcW w:w="2973" w:type="dxa"/>
+            <w:tcW w:w="3444" w:type="dxa"/>
           </w:tcPr>
           <w:p>
             <w:pPr>
@@ -6377,7 +6372,7 @@
         </w:tc>
         <w:tc>
           <w:tcPr>
-            <w:tcW w:w="3284" w:type="dxa"/>
+            <w:tcW w:w="2460" w:type="dxa"/>
           </w:tcPr>
           <w:p>
             <w:pPr>
@@ -6403,7 +6398,7 @@
         </w:tc>
         <w:tc>
           <w:tcPr>
-            <w:tcW w:w="4854" w:type="dxa"/>
+            <w:tcW w:w="6650" w:type="dxa"/>
           </w:tcPr>
           <w:p>
             <w:pPr>
@@ -6452,7 +6447,7 @@
         </w:tc>
         <w:tc>
           <w:tcPr>
-            <w:tcW w:w="2856" w:type="dxa"/>
+            <w:tcW w:w="3471" w:type="dxa"/>
           </w:tcPr>
           <w:p>
             <w:pPr>
@@ -6674,7 +6669,7 @@
         </w:tc>
         <w:tc>
           <w:tcPr>
-            <w:tcW w:w="2973" w:type="dxa"/>
+            <w:tcW w:w="3444" w:type="dxa"/>
           </w:tcPr>
           <w:p>
             <w:pPr>
@@ -6712,7 +6707,7 @@
         </w:tc>
         <w:tc>
           <w:tcPr>
-            <w:tcW w:w="3284" w:type="dxa"/>
+            <w:tcW w:w="2460" w:type="dxa"/>
           </w:tcPr>
           <w:p>
             <w:pPr>
@@ -6760,7 +6755,7 @@
         </w:tc>
         <w:tc>
           <w:tcPr>
-            <w:tcW w:w="4854" w:type="dxa"/>
+            <w:tcW w:w="6650" w:type="dxa"/>
           </w:tcPr>
           <w:p>
             <w:pPr>
@@ -6968,7 +6963,7 @@
         </w:tc>
         <w:tc>
           <w:tcPr>
-            <w:tcW w:w="2856" w:type="dxa"/>
+            <w:tcW w:w="3471" w:type="dxa"/>
           </w:tcPr>
           <w:p>
             <w:pPr>
@@ -7242,7 +7237,7 @@
         </w:tc>
         <w:tc>
           <w:tcPr>
-            <w:tcW w:w="2973" w:type="dxa"/>
+            <w:tcW w:w="3444" w:type="dxa"/>
           </w:tcPr>
           <w:p>
             <w:pPr>
@@ -7265,7 +7260,7 @@
         </w:tc>
         <w:tc>
           <w:tcPr>
-            <w:tcW w:w="3284" w:type="dxa"/>
+            <w:tcW w:w="2460" w:type="dxa"/>
           </w:tcPr>
           <w:p>
             <w:pPr>
@@ -7542,7 +7537,7 @@
         </w:tc>
         <w:tc>
           <w:tcPr>
-            <w:tcW w:w="4854" w:type="dxa"/>
+            <w:tcW w:w="6650" w:type="dxa"/>
           </w:tcPr>
           <w:p>
             <w:pPr>
@@ -7904,7 +7899,7 @@
         </w:tc>
         <w:tc>
           <w:tcPr>
-            <w:tcW w:w="2856" w:type="dxa"/>
+            <w:tcW w:w="3471" w:type="dxa"/>
           </w:tcPr>
           <w:p>
             <w:pPr>
@@ -7947,7 +7942,7 @@
         </w:tc>
         <w:tc>
           <w:tcPr>
-            <w:tcW w:w="2973" w:type="dxa"/>
+            <w:tcW w:w="3444" w:type="dxa"/>
           </w:tcPr>
           <w:p>
             <w:pPr>
@@ -7967,7 +7962,7 @@
         </w:tc>
         <w:tc>
           <w:tcPr>
-            <w:tcW w:w="3284" w:type="dxa"/>
+            <w:tcW w:w="2460" w:type="dxa"/>
           </w:tcPr>
           <w:p>
             <w:pPr>
@@ -8367,7 +8362,7 @@
         </w:tc>
         <w:tc>
           <w:tcPr>
-            <w:tcW w:w="4854" w:type="dxa"/>
+            <w:tcW w:w="6650" w:type="dxa"/>
           </w:tcPr>
           <w:p>
             <w:pPr>
@@ -8477,7 +8472,7 @@
         </w:tc>
         <w:tc>
           <w:tcPr>
-            <w:tcW w:w="2856" w:type="dxa"/>
+            <w:tcW w:w="3471" w:type="dxa"/>
           </w:tcPr>
           <w:p>
             <w:pPr>
@@ -8530,7 +8525,7 @@
         </w:tc>
         <w:tc>
           <w:tcPr>
-            <w:tcW w:w="2973" w:type="dxa"/>
+            <w:tcW w:w="3444" w:type="dxa"/>
           </w:tcPr>
           <w:p>
             <w:pPr>
@@ -8554,7 +8549,7 @@
         </w:tc>
         <w:tc>
           <w:tcPr>
-            <w:tcW w:w="3284" w:type="dxa"/>
+            <w:tcW w:w="2460" w:type="dxa"/>
           </w:tcPr>
           <w:p>
             <w:pPr>
@@ -8694,7 +8689,7 @@
         </w:tc>
         <w:tc>
           <w:tcPr>
-            <w:tcW w:w="4854" w:type="dxa"/>
+            <w:tcW w:w="6650" w:type="dxa"/>
           </w:tcPr>
           <w:p>
             <w:pPr>
@@ -8750,7 +8745,7 @@
         </w:tc>
         <w:tc>
           <w:tcPr>
-            <w:tcW w:w="2856" w:type="dxa"/>
+            <w:tcW w:w="3471" w:type="dxa"/>
           </w:tcPr>
           <w:p>
             <w:pPr>
@@ -8797,14 +8792,13 @@
                 <w:sz w:val="28"/>
                 <w:szCs w:val="28"/>
               </w:rPr>
-              <w:lastRenderedPageBreak/>
               <w:t>35</w:t>
             </w:r>
           </w:p>
         </w:tc>
         <w:tc>
           <w:tcPr>
-            <w:tcW w:w="2973" w:type="dxa"/>
+            <w:tcW w:w="3444" w:type="dxa"/>
           </w:tcPr>
           <w:p>
             <w:pPr>
@@ -8828,7 +8822,7 @@
         </w:tc>
         <w:tc>
           <w:tcPr>
-            <w:tcW w:w="3284" w:type="dxa"/>
+            <w:tcW w:w="2460" w:type="dxa"/>
           </w:tcPr>
           <w:p>
             <w:pPr>
@@ -8986,7 +8980,7 @@
         </w:tc>
         <w:tc>
           <w:tcPr>
-            <w:tcW w:w="4854" w:type="dxa"/>
+            <w:tcW w:w="6650" w:type="dxa"/>
           </w:tcPr>
           <w:p>
             <w:pPr>
@@ -9060,7 +9054,7 @@
         </w:tc>
         <w:tc>
           <w:tcPr>
-            <w:tcW w:w="2856" w:type="dxa"/>
+            <w:tcW w:w="3471" w:type="dxa"/>
           </w:tcPr>
           <w:p>
             <w:pPr>
@@ -9113,7 +9107,7 @@
         </w:tc>
         <w:tc>
           <w:tcPr>
-            <w:tcW w:w="2973" w:type="dxa"/>
+            <w:tcW w:w="3444" w:type="dxa"/>
           </w:tcPr>
           <w:p>
             <w:pPr>
@@ -9137,7 +9131,7 @@
         </w:tc>
         <w:tc>
           <w:tcPr>
-            <w:tcW w:w="3284" w:type="dxa"/>
+            <w:tcW w:w="2460" w:type="dxa"/>
           </w:tcPr>
           <w:p>
             <w:pPr>
@@ -9232,7 +9226,7 @@
         </w:tc>
         <w:tc>
           <w:tcPr>
-            <w:tcW w:w="4854" w:type="dxa"/>
+            <w:tcW w:w="6650" w:type="dxa"/>
           </w:tcPr>
           <w:p>
             <w:pPr>
@@ -9315,7 +9309,7 @@
         </w:tc>
         <w:tc>
           <w:tcPr>
-            <w:tcW w:w="2856" w:type="dxa"/>
+            <w:tcW w:w="3471" w:type="dxa"/>
           </w:tcPr>
           <w:p>
             <w:pPr>
@@ -9404,7 +9398,7 @@
         </w:tc>
         <w:tc>
           <w:tcPr>
-            <w:tcW w:w="2973" w:type="dxa"/>
+            <w:tcW w:w="3444" w:type="dxa"/>
           </w:tcPr>
           <w:p>
             <w:pPr>
@@ -9439,7 +9433,7 @@
         </w:tc>
         <w:tc>
           <w:tcPr>
-            <w:tcW w:w="3284" w:type="dxa"/>
+            <w:tcW w:w="2460" w:type="dxa"/>
           </w:tcPr>
           <w:p>
             <w:pPr>
@@ -9546,7 +9540,7 @@
         </w:tc>
         <w:tc>
           <w:tcPr>
-            <w:tcW w:w="4854" w:type="dxa"/>
+            <w:tcW w:w="6650" w:type="dxa"/>
           </w:tcPr>
           <w:p>
             <w:pPr>
@@ -9620,7 +9614,7 @@
         </w:tc>
         <w:tc>
           <w:tcPr>
-            <w:tcW w:w="2856" w:type="dxa"/>
+            <w:tcW w:w="3471" w:type="dxa"/>
           </w:tcPr>
           <w:p>
             <w:pPr>
@@ -9683,7 +9677,7 @@
         </w:tc>
         <w:tc>
           <w:tcPr>
-            <w:tcW w:w="2973" w:type="dxa"/>
+            <w:tcW w:w="3444" w:type="dxa"/>
           </w:tcPr>
           <w:p>
             <w:pPr>
@@ -9715,7 +9709,7 @@
         </w:tc>
         <w:tc>
           <w:tcPr>
-            <w:tcW w:w="3284" w:type="dxa"/>
+            <w:tcW w:w="2460" w:type="dxa"/>
           </w:tcPr>
           <w:p>
             <w:pPr>
@@ -9893,7 +9887,7 @@
         </w:tc>
         <w:tc>
           <w:tcPr>
-            <w:tcW w:w="4854" w:type="dxa"/>
+            <w:tcW w:w="6650" w:type="dxa"/>
           </w:tcPr>
           <w:p>
             <w:pPr>
@@ -10020,7 +10014,7 @@
         </w:tc>
         <w:tc>
           <w:tcPr>
-            <w:tcW w:w="2856" w:type="dxa"/>
+            <w:tcW w:w="3471" w:type="dxa"/>
           </w:tcPr>
           <w:p>
             <w:pPr>
@@ -10111,7 +10105,7 @@
         </w:tc>
         <w:tc>
           <w:tcPr>
-            <w:tcW w:w="2973" w:type="dxa"/>
+            <w:tcW w:w="3444" w:type="dxa"/>
           </w:tcPr>
           <w:p>
             <w:pPr>
@@ -10143,7 +10137,7 @@
         </w:tc>
         <w:tc>
           <w:tcPr>
-            <w:tcW w:w="3284" w:type="dxa"/>
+            <w:tcW w:w="2460" w:type="dxa"/>
           </w:tcPr>
           <w:p>
             <w:pPr>
@@ -10321,7 +10315,7 @@
         </w:tc>
         <w:tc>
           <w:tcPr>
-            <w:tcW w:w="4854" w:type="dxa"/>
+            <w:tcW w:w="6650" w:type="dxa"/>
           </w:tcPr>
           <w:p>
             <w:pPr>
@@ -10488,7 +10482,7 @@
         </w:tc>
         <w:tc>
           <w:tcPr>
-            <w:tcW w:w="2856" w:type="dxa"/>
+            <w:tcW w:w="3471" w:type="dxa"/>
           </w:tcPr>
           <w:p>
             <w:pPr>
@@ -10643,7 +10637,7 @@
         </w:tc>
         <w:tc>
           <w:tcPr>
-            <w:tcW w:w="2973" w:type="dxa"/>
+            <w:tcW w:w="3444" w:type="dxa"/>
           </w:tcPr>
           <w:p>
             <w:pPr>
@@ -10656,7 +10650,7 @@
         </w:tc>
         <w:tc>
           <w:tcPr>
-            <w:tcW w:w="3284" w:type="dxa"/>
+            <w:tcW w:w="2460" w:type="dxa"/>
           </w:tcPr>
           <w:p>
             <w:pPr>
@@ -10669,7 +10663,7 @@
         </w:tc>
         <w:tc>
           <w:tcPr>
-            <w:tcW w:w="4854" w:type="dxa"/>
+            <w:tcW w:w="6650" w:type="dxa"/>
           </w:tcPr>
           <w:p>
             <w:pPr>
@@ -10813,7 +10807,7 @@
         </w:tc>
         <w:tc>
           <w:tcPr>
-            <w:tcW w:w="2856" w:type="dxa"/>
+            <w:tcW w:w="3471" w:type="dxa"/>
           </w:tcPr>
           <w:p>
             <w:pPr>
@@ -10866,7 +10860,7 @@
         </w:tc>
         <w:tc>
           <w:tcPr>
-            <w:tcW w:w="2973" w:type="dxa"/>
+            <w:tcW w:w="3444" w:type="dxa"/>
           </w:tcPr>
           <w:p>
             <w:pPr>
@@ -10892,7 +10886,7 @@
         </w:tc>
         <w:tc>
           <w:tcPr>
-            <w:tcW w:w="3284" w:type="dxa"/>
+            <w:tcW w:w="2460" w:type="dxa"/>
           </w:tcPr>
           <w:p>
             <w:pPr>
@@ -11014,7 +11008,7 @@
         </w:tc>
         <w:tc>
           <w:tcPr>
-            <w:tcW w:w="4854" w:type="dxa"/>
+            <w:tcW w:w="6650" w:type="dxa"/>
           </w:tcPr>
           <w:p>
             <w:pPr>
@@ -11071,7 +11065,7 @@
         </w:tc>
         <w:tc>
           <w:tcPr>
-            <w:tcW w:w="2856" w:type="dxa"/>
+            <w:tcW w:w="3471" w:type="dxa"/>
           </w:tcPr>
           <w:p>
             <w:pPr>
@@ -11211,7 +11205,7 @@
         </w:tc>
         <w:tc>
           <w:tcPr>
-            <w:tcW w:w="2973" w:type="dxa"/>
+            <w:tcW w:w="3444" w:type="dxa"/>
           </w:tcPr>
           <w:p>
             <w:pPr>
@@ -11235,7 +11229,7 @@
         </w:tc>
         <w:tc>
           <w:tcPr>
-            <w:tcW w:w="3284" w:type="dxa"/>
+            <w:tcW w:w="2460" w:type="dxa"/>
           </w:tcPr>
           <w:p>
             <w:pPr>
@@ -11370,7 +11364,7 @@
         </w:tc>
         <w:tc>
           <w:tcPr>
-            <w:tcW w:w="4854" w:type="dxa"/>
+            <w:tcW w:w="6650" w:type="dxa"/>
           </w:tcPr>
           <w:p>
             <w:pPr>
@@ -11427,7 +11421,7 @@
         </w:tc>
         <w:tc>
           <w:tcPr>
-            <w:tcW w:w="2856" w:type="dxa"/>
+            <w:tcW w:w="3471" w:type="dxa"/>
           </w:tcPr>
           <w:p>
             <w:pPr>
@@ -11485,7 +11479,7 @@
         </w:tc>
         <w:tc>
           <w:tcPr>
-            <w:tcW w:w="2973" w:type="dxa"/>
+            <w:tcW w:w="3444" w:type="dxa"/>
           </w:tcPr>
           <w:p>
             <w:pPr>
@@ -11498,7 +11492,7 @@
         </w:tc>
         <w:tc>
           <w:tcPr>
-            <w:tcW w:w="3284" w:type="dxa"/>
+            <w:tcW w:w="2460" w:type="dxa"/>
           </w:tcPr>
           <w:p>
             <w:pPr>
@@ -11511,7 +11505,7 @@
         </w:tc>
         <w:tc>
           <w:tcPr>
-            <w:tcW w:w="4854" w:type="dxa"/>
+            <w:tcW w:w="6650" w:type="dxa"/>
           </w:tcPr>
           <w:p>
             <w:pPr>
@@ -11537,7 +11531,7 @@
         </w:tc>
         <w:tc>
           <w:tcPr>
-            <w:tcW w:w="2856" w:type="dxa"/>
+            <w:tcW w:w="3471" w:type="dxa"/>
           </w:tcPr>
           <w:p>
             <w:pPr>
@@ -11582,7 +11576,7 @@
         </w:tc>
         <w:tc>
           <w:tcPr>
-            <w:tcW w:w="2973" w:type="dxa"/>
+            <w:tcW w:w="3444" w:type="dxa"/>
           </w:tcPr>
           <w:p>
             <w:pPr>
@@ -11611,7 +11605,7 @@
         </w:tc>
         <w:tc>
           <w:tcPr>
-            <w:tcW w:w="3284" w:type="dxa"/>
+            <w:tcW w:w="2460" w:type="dxa"/>
           </w:tcPr>
           <w:p>
             <w:pPr>
@@ -11737,7 +11731,7 @@
         </w:tc>
         <w:tc>
           <w:tcPr>
-            <w:tcW w:w="4854" w:type="dxa"/>
+            <w:tcW w:w="6650" w:type="dxa"/>
           </w:tcPr>
           <w:p>
             <w:pPr>
@@ -11852,7 +11846,7 @@
         </w:tc>
         <w:tc>
           <w:tcPr>
-            <w:tcW w:w="2856" w:type="dxa"/>
+            <w:tcW w:w="3471" w:type="dxa"/>
           </w:tcPr>
           <w:p>
             <w:pPr>
@@ -11987,7 +11981,7 @@
         </w:tc>
         <w:tc>
           <w:tcPr>
-            <w:tcW w:w="2973" w:type="dxa"/>
+            <w:tcW w:w="3444" w:type="dxa"/>
           </w:tcPr>
           <w:p>
             <w:pPr>
@@ -12007,7 +12001,7 @@
         </w:tc>
         <w:tc>
           <w:tcPr>
-            <w:tcW w:w="3284" w:type="dxa"/>
+            <w:tcW w:w="2460" w:type="dxa"/>
           </w:tcPr>
           <w:p>
             <w:pPr>
@@ -12138,7 +12132,7 @@
         </w:tc>
         <w:tc>
           <w:tcPr>
-            <w:tcW w:w="4854" w:type="dxa"/>
+            <w:tcW w:w="6650" w:type="dxa"/>
           </w:tcPr>
           <w:p>
             <w:pPr>
@@ -12277,7 +12271,7 @@
         </w:tc>
         <w:tc>
           <w:tcPr>
-            <w:tcW w:w="2856" w:type="dxa"/>
+            <w:tcW w:w="3471" w:type="dxa"/>
           </w:tcPr>
           <w:p>
             <w:pPr>
@@ -12363,7 +12357,7 @@
         </w:tc>
         <w:tc>
           <w:tcPr>
-            <w:tcW w:w="2973" w:type="dxa"/>
+            <w:tcW w:w="3444" w:type="dxa"/>
           </w:tcPr>
           <w:p>
             <w:pPr>
@@ -12392,7 +12386,7 @@
         </w:tc>
         <w:tc>
           <w:tcPr>
-            <w:tcW w:w="3284" w:type="dxa"/>
+            <w:tcW w:w="2460" w:type="dxa"/>
           </w:tcPr>
           <w:p>
             <w:pPr>
@@ -12551,7 +12545,7 @@
         </w:tc>
         <w:tc>
           <w:tcPr>
-            <w:tcW w:w="4854" w:type="dxa"/>
+            <w:tcW w:w="6650" w:type="dxa"/>
           </w:tcPr>
           <w:p>
             <w:pPr>
@@ -12690,7 +12684,7 @@
         </w:tc>
         <w:tc>
           <w:tcPr>
-            <w:tcW w:w="2856" w:type="dxa"/>
+            <w:tcW w:w="3471" w:type="dxa"/>
           </w:tcPr>
           <w:p>
             <w:pPr>
@@ -12749,14 +12743,13 @@
                 <w:sz w:val="28"/>
                 <w:szCs w:val="28"/>
               </w:rPr>
-              <w:lastRenderedPageBreak/>
               <w:t>46</w:t>
             </w:r>
           </w:p>
         </w:tc>
         <w:tc>
           <w:tcPr>
-            <w:tcW w:w="2973" w:type="dxa"/>
+            <w:tcW w:w="3444" w:type="dxa"/>
           </w:tcPr>
           <w:p>
             <w:pPr>
@@ -12776,7 +12769,7 @@
         </w:tc>
         <w:tc>
           <w:tcPr>
-            <w:tcW w:w="3284" w:type="dxa"/>
+            <w:tcW w:w="2460" w:type="dxa"/>
           </w:tcPr>
           <w:p>
             <w:pPr>
@@ -13167,7 +13160,7 @@
         </w:tc>
         <w:tc>
           <w:tcPr>
-            <w:tcW w:w="4854" w:type="dxa"/>
+            <w:tcW w:w="6650" w:type="dxa"/>
           </w:tcPr>
           <w:p>
             <w:pPr>
@@ -13239,7 +13232,7 @@
         </w:tc>
         <w:tc>
           <w:tcPr>
-            <w:tcW w:w="2856" w:type="dxa"/>
+            <w:tcW w:w="3471" w:type="dxa"/>
           </w:tcPr>
           <w:p>
             <w:pPr>
@@ -13367,7 +13360,7 @@
         </w:tc>
         <w:tc>
           <w:tcPr>
-            <w:tcW w:w="2973" w:type="dxa"/>
+            <w:tcW w:w="3444" w:type="dxa"/>
           </w:tcPr>
           <w:p>
             <w:pPr>
@@ -13396,7 +13389,7 @@
         </w:tc>
         <w:tc>
           <w:tcPr>
-            <w:tcW w:w="3284" w:type="dxa"/>
+            <w:tcW w:w="2460" w:type="dxa"/>
           </w:tcPr>
           <w:p>
             <w:pPr>
@@ -13819,7 +13812,7 @@
         </w:tc>
         <w:tc>
           <w:tcPr>
-            <w:tcW w:w="4854" w:type="dxa"/>
+            <w:tcW w:w="6650" w:type="dxa"/>
           </w:tcPr>
           <w:p>
             <w:pPr>
@@ -13898,7 +13891,7 @@
         </w:tc>
         <w:tc>
           <w:tcPr>
-            <w:tcW w:w="2856" w:type="dxa"/>
+            <w:tcW w:w="3471" w:type="dxa"/>
           </w:tcPr>
           <w:p>
             <w:pPr>
@@ -13953,7 +13946,7 @@
         </w:tc>
         <w:tc>
           <w:tcPr>
-            <w:tcW w:w="2973" w:type="dxa"/>
+            <w:tcW w:w="3444" w:type="dxa"/>
           </w:tcPr>
           <w:p>
             <w:pPr>
@@ -13973,7 +13966,7 @@
         </w:tc>
         <w:tc>
           <w:tcPr>
-            <w:tcW w:w="3284" w:type="dxa"/>
+            <w:tcW w:w="2460" w:type="dxa"/>
           </w:tcPr>
           <w:p>
             <w:pPr>
@@ -14226,7 +14219,7 @@
         </w:tc>
         <w:tc>
           <w:tcPr>
-            <w:tcW w:w="4854" w:type="dxa"/>
+            <w:tcW w:w="6650" w:type="dxa"/>
           </w:tcPr>
           <w:p>
             <w:pPr>
@@ -14364,7 +14357,7 @@
         </w:tc>
         <w:tc>
           <w:tcPr>
-            <w:tcW w:w="2856" w:type="dxa"/>
+            <w:tcW w:w="3471" w:type="dxa"/>
           </w:tcPr>
           <w:p>
             <w:pPr>
@@ -14419,7 +14412,7 @@
         </w:tc>
         <w:tc>
           <w:tcPr>
-            <w:tcW w:w="2973" w:type="dxa"/>
+            <w:tcW w:w="3444" w:type="dxa"/>
           </w:tcPr>
           <w:p>
             <w:pPr>
@@ -14439,7 +14432,7 @@
         </w:tc>
         <w:tc>
           <w:tcPr>
-            <w:tcW w:w="3284" w:type="dxa"/>
+            <w:tcW w:w="2460" w:type="dxa"/>
           </w:tcPr>
           <w:p>
             <w:pPr>
@@ -14684,7 +14677,7 @@
         </w:tc>
         <w:tc>
           <w:tcPr>
-            <w:tcW w:w="4854" w:type="dxa"/>
+            <w:tcW w:w="6650" w:type="dxa"/>
           </w:tcPr>
           <w:p>
             <w:pPr>
@@ -14790,7 +14783,7 @@
         </w:tc>
         <w:tc>
           <w:tcPr>
-            <w:tcW w:w="2856" w:type="dxa"/>
+            <w:tcW w:w="3471" w:type="dxa"/>
           </w:tcPr>
           <w:p>
             <w:pPr>
@@ -14857,7 +14850,7 @@
         </w:tc>
         <w:tc>
           <w:tcPr>
-            <w:tcW w:w="2973" w:type="dxa"/>
+            <w:tcW w:w="3444" w:type="dxa"/>
           </w:tcPr>
           <w:p>
             <w:pPr>
@@ -14886,7 +14879,7 @@
         </w:tc>
         <w:tc>
           <w:tcPr>
-            <w:tcW w:w="3284" w:type="dxa"/>
+            <w:tcW w:w="2460" w:type="dxa"/>
           </w:tcPr>
           <w:p>
             <w:pPr>
@@ -14914,7 +14907,7 @@
         </w:tc>
         <w:tc>
           <w:tcPr>
-            <w:tcW w:w="4854" w:type="dxa"/>
+            <w:tcW w:w="6650" w:type="dxa"/>
           </w:tcPr>
           <w:p>
             <w:pPr>
@@ -15002,7 +14995,7 @@
         </w:tc>
         <w:tc>
           <w:tcPr>
-            <w:tcW w:w="2856" w:type="dxa"/>
+            <w:tcW w:w="3471" w:type="dxa"/>
           </w:tcPr>
           <w:p>
             <w:pPr>
@@ -15067,7 +15060,7 @@
         </w:tc>
         <w:tc>
           <w:tcPr>
-            <w:tcW w:w="2973" w:type="dxa"/>
+            <w:tcW w:w="3444" w:type="dxa"/>
           </w:tcPr>
           <w:p>
             <w:pPr>
@@ -15090,7 +15083,7 @@
         </w:tc>
         <w:tc>
           <w:tcPr>
-            <w:tcW w:w="3284" w:type="dxa"/>
+            <w:tcW w:w="2460" w:type="dxa"/>
           </w:tcPr>
           <w:p>
             <w:pPr>
@@ -15365,7 +15358,7 @@
         </w:tc>
         <w:tc>
           <w:tcPr>
-            <w:tcW w:w="4854" w:type="dxa"/>
+            <w:tcW w:w="6650" w:type="dxa"/>
           </w:tcPr>
           <w:p>
             <w:pPr>
@@ -15444,7 +15437,7 @@
         </w:tc>
         <w:tc>
           <w:tcPr>
-            <w:tcW w:w="2856" w:type="dxa"/>
+            <w:tcW w:w="3471" w:type="dxa"/>
           </w:tcPr>
           <w:p>
             <w:pPr>
@@ -15509,7 +15502,7 @@
         </w:tc>
         <w:tc>
           <w:tcPr>
-            <w:tcW w:w="2973" w:type="dxa"/>
+            <w:tcW w:w="3444" w:type="dxa"/>
           </w:tcPr>
           <w:p>
             <w:pPr>
@@ -15557,7 +15550,7 @@
         </w:tc>
         <w:tc>
           <w:tcPr>
-            <w:tcW w:w="3284" w:type="dxa"/>
+            <w:tcW w:w="2460" w:type="dxa"/>
           </w:tcPr>
           <w:p>
             <w:pPr>
@@ -15661,7 +15654,7 @@
         </w:tc>
         <w:tc>
           <w:tcPr>
-            <w:tcW w:w="4854" w:type="dxa"/>
+            <w:tcW w:w="6650" w:type="dxa"/>
           </w:tcPr>
           <w:p>
             <w:pPr>
@@ -15716,7 +15709,7 @@
         </w:tc>
         <w:tc>
           <w:tcPr>
-            <w:tcW w:w="2856" w:type="dxa"/>
+            <w:tcW w:w="3471" w:type="dxa"/>
           </w:tcPr>
           <w:p>
             <w:pPr>
@@ -15781,7 +15774,7 @@
         </w:tc>
         <w:tc>
           <w:tcPr>
-            <w:tcW w:w="2973" w:type="dxa"/>
+            <w:tcW w:w="3444" w:type="dxa"/>
           </w:tcPr>
           <w:p>
             <w:pPr>
@@ -15829,7 +15822,7 @@
         </w:tc>
         <w:tc>
           <w:tcPr>
-            <w:tcW w:w="3284" w:type="dxa"/>
+            <w:tcW w:w="2460" w:type="dxa"/>
           </w:tcPr>
           <w:p>
             <w:pPr>
@@ -15953,7 +15946,7 @@
         </w:tc>
         <w:tc>
           <w:tcPr>
-            <w:tcW w:w="4854" w:type="dxa"/>
+            <w:tcW w:w="6650" w:type="dxa"/>
           </w:tcPr>
           <w:p>
             <w:pPr>
@@ -16008,7 +16001,7 @@
         </w:tc>
         <w:tc>
           <w:tcPr>
-            <w:tcW w:w="2856" w:type="dxa"/>
+            <w:tcW w:w="3471" w:type="dxa"/>
           </w:tcPr>
           <w:p>
             <w:pPr>
@@ -16073,7 +16066,7 @@
         </w:tc>
         <w:tc>
           <w:tcPr>
-            <w:tcW w:w="2973" w:type="dxa"/>
+            <w:tcW w:w="3444" w:type="dxa"/>
           </w:tcPr>
           <w:p>
             <w:pPr>
@@ -16121,7 +16114,7 @@
         </w:tc>
         <w:tc>
           <w:tcPr>
-            <w:tcW w:w="3284" w:type="dxa"/>
+            <w:tcW w:w="2460" w:type="dxa"/>
           </w:tcPr>
           <w:p>
             <w:pPr>
@@ -16245,7 +16238,7 @@
         </w:tc>
         <w:tc>
           <w:tcPr>
-            <w:tcW w:w="4854" w:type="dxa"/>
+            <w:tcW w:w="6650" w:type="dxa"/>
           </w:tcPr>
           <w:p>
             <w:pPr>
@@ -16300,7 +16293,7 @@
         </w:tc>
         <w:tc>
           <w:tcPr>
-            <w:tcW w:w="2856" w:type="dxa"/>
+            <w:tcW w:w="3471" w:type="dxa"/>
           </w:tcPr>
           <w:p>
             <w:pPr>
@@ -16365,7 +16358,7 @@
         </w:tc>
         <w:tc>
           <w:tcPr>
-            <w:tcW w:w="2973" w:type="dxa"/>
+            <w:tcW w:w="3444" w:type="dxa"/>
           </w:tcPr>
           <w:p>
             <w:pPr>
@@ -16391,7 +16384,7 @@
         </w:tc>
         <w:tc>
           <w:tcPr>
-            <w:tcW w:w="3284" w:type="dxa"/>
+            <w:tcW w:w="2460" w:type="dxa"/>
           </w:tcPr>
           <w:p>
             <w:pPr>
@@ -16493,7 +16486,7 @@
         </w:tc>
         <w:tc>
           <w:tcPr>
-            <w:tcW w:w="4854" w:type="dxa"/>
+            <w:tcW w:w="6650" w:type="dxa"/>
           </w:tcPr>
           <w:p>
             <w:pPr>
@@ -16565,7 +16558,7 @@
         </w:tc>
         <w:tc>
           <w:tcPr>
-            <w:tcW w:w="2856" w:type="dxa"/>
+            <w:tcW w:w="3471" w:type="dxa"/>
           </w:tcPr>
           <w:p>
             <w:pPr>
@@ -16642,7 +16635,7 @@
         </w:tc>
         <w:tc>
           <w:tcPr>
-            <w:tcW w:w="2973" w:type="dxa"/>
+            <w:tcW w:w="3444" w:type="dxa"/>
           </w:tcPr>
           <w:p>
             <w:pPr>
@@ -16674,7 +16667,7 @@
         </w:tc>
         <w:tc>
           <w:tcPr>
-            <w:tcW w:w="3284" w:type="dxa"/>
+            <w:tcW w:w="2460" w:type="dxa"/>
           </w:tcPr>
           <w:p>
             <w:pPr>
@@ -16799,7 +16792,7 @@
         </w:tc>
         <w:tc>
           <w:tcPr>
-            <w:tcW w:w="4854" w:type="dxa"/>
+            <w:tcW w:w="6650" w:type="dxa"/>
           </w:tcPr>
           <w:p>
             <w:pPr>
@@ -16854,7 +16847,7 @@
         </w:tc>
         <w:tc>
           <w:tcPr>
-            <w:tcW w:w="2856" w:type="dxa"/>
+            <w:tcW w:w="3471" w:type="dxa"/>
           </w:tcPr>
           <w:p>
             <w:pPr>
@@ -16909,7 +16902,7 @@
         </w:tc>
         <w:tc>
           <w:tcPr>
-            <w:tcW w:w="2973" w:type="dxa"/>
+            <w:tcW w:w="3444" w:type="dxa"/>
           </w:tcPr>
           <w:p>
             <w:pPr>
@@ -16929,7 +16922,7 @@
         </w:tc>
         <w:tc>
           <w:tcPr>
-            <w:tcW w:w="3284" w:type="dxa"/>
+            <w:tcW w:w="2460" w:type="dxa"/>
           </w:tcPr>
           <w:p>
             <w:pPr>
@@ -16979,7 +16972,7 @@
         </w:tc>
         <w:tc>
           <w:tcPr>
-            <w:tcW w:w="4854" w:type="dxa"/>
+            <w:tcW w:w="6650" w:type="dxa"/>
           </w:tcPr>
           <w:p>
             <w:pPr>
@@ -17024,7 +17017,7 @@
         </w:tc>
         <w:tc>
           <w:tcPr>
-            <w:tcW w:w="2856" w:type="dxa"/>
+            <w:tcW w:w="3471" w:type="dxa"/>
           </w:tcPr>
           <w:p>
             <w:pPr>
@@ -17073,14 +17066,13 @@
                 <w:sz w:val="28"/>
                 <w:szCs w:val="28"/>
               </w:rPr>
-              <w:lastRenderedPageBreak/>
               <w:t>58</w:t>
             </w:r>
           </w:p>
         </w:tc>
         <w:tc>
           <w:tcPr>
-            <w:tcW w:w="2973" w:type="dxa"/>
+            <w:tcW w:w="3444" w:type="dxa"/>
           </w:tcPr>
           <w:p>
             <w:pPr>
@@ -17123,7 +17115,7 @@
         </w:tc>
         <w:tc>
           <w:tcPr>
-            <w:tcW w:w="3284" w:type="dxa"/>
+            <w:tcW w:w="2460" w:type="dxa"/>
           </w:tcPr>
           <w:p>
             <w:pPr>
@@ -17283,7 +17275,7 @@
         </w:tc>
         <w:tc>
           <w:tcPr>
-            <w:tcW w:w="4854" w:type="dxa"/>
+            <w:tcW w:w="6650" w:type="dxa"/>
           </w:tcPr>
           <w:p>
             <w:pPr>
@@ -17322,7 +17314,7 @@
         </w:tc>
         <w:tc>
           <w:tcPr>
-            <w:tcW w:w="2856" w:type="dxa"/>
+            <w:tcW w:w="3471" w:type="dxa"/>
           </w:tcPr>
           <w:p>
             <w:pPr>
@@ -17398,7 +17390,7 @@
         </w:tc>
         <w:tc>
           <w:tcPr>
-            <w:tcW w:w="2973" w:type="dxa"/>
+            <w:tcW w:w="3444" w:type="dxa"/>
           </w:tcPr>
           <w:p>
             <w:pPr>
@@ -17430,7 +17422,7 @@
         </w:tc>
         <w:tc>
           <w:tcPr>
-            <w:tcW w:w="3284" w:type="dxa"/>
+            <w:tcW w:w="2460" w:type="dxa"/>
           </w:tcPr>
           <w:p>
             <w:pPr>
@@ -17555,7 +17547,7 @@
         </w:tc>
         <w:tc>
           <w:tcPr>
-            <w:tcW w:w="4854" w:type="dxa"/>
+            <w:tcW w:w="6650" w:type="dxa"/>
           </w:tcPr>
           <w:p>
             <w:pPr>
@@ -17593,7 +17585,7 @@
         </w:tc>
         <w:tc>
           <w:tcPr>
-            <w:tcW w:w="2856" w:type="dxa"/>
+            <w:tcW w:w="3471" w:type="dxa"/>
           </w:tcPr>
           <w:p>
             <w:pPr>
@@ -17658,7 +17650,7 @@
         </w:tc>
         <w:tc>
           <w:tcPr>
-            <w:tcW w:w="2973" w:type="dxa"/>
+            <w:tcW w:w="3444" w:type="dxa"/>
           </w:tcPr>
           <w:p>
             <w:pPr>
@@ -17678,7 +17670,7 @@
         </w:tc>
         <w:tc>
           <w:tcPr>
-            <w:tcW w:w="3284" w:type="dxa"/>
+            <w:tcW w:w="2460" w:type="dxa"/>
           </w:tcPr>
           <w:p>
             <w:pPr>
@@ -17792,7 +17784,7 @@
         </w:tc>
         <w:tc>
           <w:tcPr>
-            <w:tcW w:w="4854" w:type="dxa"/>
+            <w:tcW w:w="6650" w:type="dxa"/>
           </w:tcPr>
           <w:p>
             <w:pPr>
@@ -17991,7 +17983,7 @@
         </w:tc>
         <w:tc>
           <w:tcPr>
-            <w:tcW w:w="2856" w:type="dxa"/>
+            <w:tcW w:w="3471" w:type="dxa"/>
           </w:tcPr>
           <w:p>
             <w:pPr>
@@ -18214,7 +18206,7 @@
         </w:tc>
         <w:tc>
           <w:tcPr>
-            <w:tcW w:w="2973" w:type="dxa"/>
+            <w:tcW w:w="3444" w:type="dxa"/>
           </w:tcPr>
           <w:p>
             <w:pPr>
@@ -18234,7 +18226,7 @@
         </w:tc>
         <w:tc>
           <w:tcPr>
-            <w:tcW w:w="3284" w:type="dxa"/>
+            <w:tcW w:w="2460" w:type="dxa"/>
           </w:tcPr>
           <w:p>
             <w:pPr>
@@ -18304,7 +18296,7 @@
         </w:tc>
         <w:tc>
           <w:tcPr>
-            <w:tcW w:w="4854" w:type="dxa"/>
+            <w:tcW w:w="6650" w:type="dxa"/>
           </w:tcPr>
           <w:p>
             <w:pPr>
@@ -18608,7 +18600,7 @@
         </w:tc>
         <w:tc>
           <w:tcPr>
-            <w:tcW w:w="2856" w:type="dxa"/>
+            <w:tcW w:w="3471" w:type="dxa"/>
           </w:tcPr>
           <w:p>
             <w:pPr>
@@ -18791,7 +18783,7 @@
         </w:tc>
         <w:tc>
           <w:tcPr>
-            <w:tcW w:w="2973" w:type="dxa"/>
+            <w:tcW w:w="3444" w:type="dxa"/>
           </w:tcPr>
           <w:p>
             <w:pPr>
@@ -18811,22 +18803,22 @@
         </w:tc>
         <w:tc>
           <w:tcPr>
-            <w:tcW w:w="3284" w:type="dxa"/>
-          </w:tcPr>
-          <w:p>
-            <w:pPr>
-              <w:rPr>
-                <w:rFonts w:ascii="Nirmala UI" w:hAnsi="Nirmala UI" w:cs="Nirmala UI"/>
-                <w:color w:val="DC143C"/>
-                <w:sz w:val="24"/>
-                <w:szCs w:val="24"/>
-              </w:rPr>
-            </w:pPr>
-          </w:p>
-        </w:tc>
-        <w:tc>
-          <w:tcPr>
-            <w:tcW w:w="4854" w:type="dxa"/>
+            <w:tcW w:w="2460" w:type="dxa"/>
+          </w:tcPr>
+          <w:p>
+            <w:pPr>
+              <w:rPr>
+                <w:rFonts w:ascii="Nirmala UI" w:hAnsi="Nirmala UI" w:cs="Nirmala UI"/>
+                <w:color w:val="DC143C"/>
+                <w:sz w:val="24"/>
+                <w:szCs w:val="24"/>
+              </w:rPr>
+            </w:pPr>
+          </w:p>
+        </w:tc>
+        <w:tc>
+          <w:tcPr>
+            <w:tcW w:w="6650" w:type="dxa"/>
           </w:tcPr>
           <w:p>
             <w:pPr>
@@ -18944,7 +18936,7 @@
         </w:tc>
         <w:tc>
           <w:tcPr>
-            <w:tcW w:w="2856" w:type="dxa"/>
+            <w:tcW w:w="3471" w:type="dxa"/>
           </w:tcPr>
           <w:p>
             <w:pPr>
@@ -18989,7 +18981,7 @@
         </w:tc>
         <w:tc>
           <w:tcPr>
-            <w:tcW w:w="2973" w:type="dxa"/>
+            <w:tcW w:w="3444" w:type="dxa"/>
           </w:tcPr>
           <w:p>
             <w:pPr>
@@ -19009,7 +19001,7 @@
         </w:tc>
         <w:tc>
           <w:tcPr>
-            <w:tcW w:w="3284" w:type="dxa"/>
+            <w:tcW w:w="2460" w:type="dxa"/>
           </w:tcPr>
           <w:p>
             <w:pPr>
@@ -19472,7 +19464,7 @@
         </w:tc>
         <w:tc>
           <w:tcPr>
-            <w:tcW w:w="4854" w:type="dxa"/>
+            <w:tcW w:w="6650" w:type="dxa"/>
           </w:tcPr>
           <w:p>
             <w:pPr>
@@ -19545,7 +19537,7 @@
         </w:tc>
         <w:tc>
           <w:tcPr>
-            <w:tcW w:w="2856" w:type="dxa"/>
+            <w:tcW w:w="3471" w:type="dxa"/>
           </w:tcPr>
           <w:p>
             <w:pPr>
@@ -19577,13 +19569,1009 @@
               </w:rPr>
               <w:t>result 2 and 3 and 4,5,6,7</w:t>
             </w:r>
+          </w:p>
+        </w:tc>
+      </w:tr>
+      <w:tr>
+        <w:trPr>
+          <w:trHeight w:val="530"/>
+          <w:jc w:val="center"/>
+        </w:trPr>
+        <w:tc>
+          <w:tcPr>
+            <w:tcW w:w="553" w:type="dxa"/>
+          </w:tcPr>
+          <w:p>
+            <w:pPr>
+              <w:jc w:val="center"/>
+              <w:rPr>
+                <w:rFonts w:ascii="Nirmala UI" w:hAnsi="Nirmala UI" w:cs="Nirmala UI"/>
+                <w:sz w:val="28"/>
+                <w:szCs w:val="28"/>
+              </w:rPr>
+            </w:pPr>
+            <w:r>
+              <w:rPr>
+                <w:rFonts w:ascii="Nirmala UI" w:hAnsi="Nirmala UI" w:cs="Nirmala UI"/>
+                <w:sz w:val="28"/>
+                <w:szCs w:val="28"/>
+              </w:rPr>
+              <w:t>64</w:t>
+            </w:r>
+          </w:p>
+        </w:tc>
+        <w:tc>
+          <w:tcPr>
+            <w:tcW w:w="3444" w:type="dxa"/>
+          </w:tcPr>
+          <w:p>
+            <w:pPr>
+              <w:rPr>
+                <w:rFonts w:ascii="Consolas" w:hAnsi="Consolas"/>
+                <w:color w:val="DC143C"/>
+              </w:rPr>
+            </w:pPr>
+            <w:proofErr w:type="spellStart"/>
+            <w:r>
+              <w:rPr>
+                <w:rFonts w:ascii="Consolas" w:hAnsi="Consolas"/>
+                <w:color w:val="DC143C"/>
+              </w:rPr>
+              <w:t>XMLHttpRequest</w:t>
+            </w:r>
+            <w:proofErr w:type="spellEnd"/>
+            <w:r>
+              <w:rPr>
+                <w:rFonts w:ascii="Consolas" w:hAnsi="Consolas"/>
+                <w:color w:val="DC143C"/>
+              </w:rPr>
+              <w:t>()</w:t>
+            </w:r>
+          </w:p>
+        </w:tc>
+        <w:tc>
+          <w:tcPr>
+            <w:tcW w:w="2460" w:type="dxa"/>
+          </w:tcPr>
+          <w:p>
+            <w:pPr>
+              <w:rPr>
+                <w:rFonts w:ascii="Nirmala UI" w:hAnsi="Nirmala UI" w:cs="Nirmala UI"/>
+                <w:color w:val="DC143C"/>
+                <w:sz w:val="24"/>
+                <w:szCs w:val="24"/>
+              </w:rPr>
+            </w:pPr>
+            <w:r>
+              <w:rPr>
+                <w:rFonts w:ascii="Nirmala UI" w:hAnsi="Nirmala UI" w:cs="Nirmala UI"/>
+                <w:color w:val="DC143C"/>
+                <w:sz w:val="24"/>
+                <w:szCs w:val="24"/>
+              </w:rPr>
+              <w:t>Event-</w:t>
+            </w:r>
+            <w:proofErr w:type="spellStart"/>
+            <w:r>
+              <w:rPr>
+                <w:rFonts w:ascii="Nirmala UI" w:hAnsi="Nirmala UI" w:cs="Nirmala UI"/>
+                <w:color w:val="DC143C"/>
+                <w:sz w:val="24"/>
+                <w:szCs w:val="24"/>
+              </w:rPr>
+              <w:t>onload</w:t>
+            </w:r>
+            <w:proofErr w:type="spellEnd"/>
+            <w:r>
+              <w:rPr>
+                <w:rFonts w:ascii="Nirmala UI" w:hAnsi="Nirmala UI" w:cs="Nirmala UI"/>
+                <w:color w:val="DC143C"/>
+                <w:sz w:val="24"/>
+                <w:szCs w:val="24"/>
+              </w:rPr>
+              <w:t>(),</w:t>
+            </w:r>
+            <w:proofErr w:type="spellStart"/>
+            <w:r>
+              <w:rPr>
+                <w:rFonts w:ascii="Nirmala UI" w:hAnsi="Nirmala UI" w:cs="Nirmala UI"/>
+                <w:color w:val="DC143C"/>
+                <w:sz w:val="24"/>
+                <w:szCs w:val="24"/>
+              </w:rPr>
+              <w:t>onerror</w:t>
+            </w:r>
+            <w:proofErr w:type="spellEnd"/>
+            <w:r>
+              <w:rPr>
+                <w:rFonts w:ascii="Nirmala UI" w:hAnsi="Nirmala UI" w:cs="Nirmala UI"/>
+                <w:color w:val="DC143C"/>
+                <w:sz w:val="24"/>
+                <w:szCs w:val="24"/>
+              </w:rPr>
+              <w:t>()</w:t>
+            </w:r>
+          </w:p>
+        </w:tc>
+        <w:tc>
+          <w:tcPr>
+            <w:tcW w:w="6650" w:type="dxa"/>
+          </w:tcPr>
+          <w:p>
+            <w:pPr>
+              <w:spacing w:before="150" w:after="150"/>
+              <w:outlineLvl w:val="1"/>
+              <w:rPr>
+                <w:rFonts w:ascii="Nirmala UI" w:eastAsia="Times New Roman" w:hAnsi="Nirmala UI" w:cs="Nirmala UI"/>
+                <w:color w:val="000000"/>
+              </w:rPr>
+            </w:pPr>
+            <w:r>
+              <w:rPr>
+                <w:rFonts w:ascii="Nirmala UI" w:eastAsia="Times New Roman" w:hAnsi="Nirmala UI" w:cs="Nirmala UI"/>
+                <w:color w:val="000000"/>
+              </w:rPr>
+              <w:t>property- Response,responseText,responseType,responseurl,status,statustext</w:t>
+            </w:r>
+          </w:p>
+        </w:tc>
+        <w:tc>
+          <w:tcPr>
+            <w:tcW w:w="3471" w:type="dxa"/>
+          </w:tcPr>
+          <w:p>
+            <w:pPr>
+              <w:rPr>
+                <w:rFonts w:ascii="Nirmala UI" w:hAnsi="Nirmala UI" w:cs="Nirmala UI"/>
+                <w:color w:val="000000"/>
+                <w:sz w:val="24"/>
+                <w:szCs w:val="24"/>
+                <w:shd w:val="clear" w:color="auto" w:fill="FFFFFF"/>
+              </w:rPr>
+            </w:pPr>
+            <w:r>
+              <w:rPr>
+                <w:rFonts w:ascii="Nirmala UI" w:hAnsi="Nirmala UI" w:cs="Nirmala UI"/>
+                <w:color w:val="000000"/>
+                <w:sz w:val="24"/>
+                <w:szCs w:val="24"/>
+                <w:shd w:val="clear" w:color="auto" w:fill="FFFFFF"/>
+              </w:rPr>
+              <w:t>Function – open(),send(),</w:t>
+            </w:r>
+            <w:proofErr w:type="spellStart"/>
+            <w:r>
+              <w:rPr>
+                <w:rFonts w:ascii="Nirmala UI" w:hAnsi="Nirmala UI" w:cs="Nirmala UI"/>
+                <w:color w:val="000000"/>
+                <w:sz w:val="24"/>
+                <w:szCs w:val="24"/>
+                <w:shd w:val="clear" w:color="auto" w:fill="FFFFFF"/>
+              </w:rPr>
+              <w:t>setRequestHeader</w:t>
+            </w:r>
+            <w:proofErr w:type="spellEnd"/>
+            <w:r>
+              <w:rPr>
+                <w:rFonts w:ascii="Nirmala UI" w:hAnsi="Nirmala UI" w:cs="Nirmala UI"/>
+                <w:color w:val="000000"/>
+                <w:sz w:val="24"/>
+                <w:szCs w:val="24"/>
+                <w:shd w:val="clear" w:color="auto" w:fill="FFFFFF"/>
+              </w:rPr>
+              <w:t>()</w:t>
+            </w:r>
+          </w:p>
+        </w:tc>
+      </w:tr>
+      <w:tr>
+        <w:trPr>
+          <w:trHeight w:val="530"/>
+          <w:jc w:val="center"/>
+        </w:trPr>
+        <w:tc>
+          <w:tcPr>
+            <w:tcW w:w="553" w:type="dxa"/>
+          </w:tcPr>
+          <w:p>
+            <w:pPr>
+              <w:jc w:val="center"/>
+              <w:rPr>
+                <w:rFonts w:ascii="Nirmala UI" w:hAnsi="Nirmala UI" w:cs="Nirmala UI"/>
+                <w:sz w:val="28"/>
+                <w:szCs w:val="28"/>
+              </w:rPr>
+            </w:pPr>
+            <w:r>
+              <w:rPr>
+                <w:rFonts w:ascii="Nirmala UI" w:hAnsi="Nirmala UI" w:cs="Nirmala UI"/>
+                <w:sz w:val="28"/>
+                <w:szCs w:val="28"/>
+              </w:rPr>
+              <w:t>66</w:t>
+            </w:r>
+          </w:p>
+        </w:tc>
+        <w:tc>
+          <w:tcPr>
+            <w:tcW w:w="3444" w:type="dxa"/>
+          </w:tcPr>
+          <w:p>
+            <w:pPr>
+              <w:rPr>
+                <w:rFonts w:ascii="Consolas" w:hAnsi="Consolas"/>
+                <w:color w:val="DC143C"/>
+                <w:sz w:val="32"/>
+                <w:szCs w:val="32"/>
+              </w:rPr>
+            </w:pPr>
+            <w:r>
+              <w:rPr>
+                <w:rFonts w:ascii="Consolas" w:hAnsi="Consolas"/>
+                <w:color w:val="DC143C"/>
+                <w:sz w:val="32"/>
+                <w:szCs w:val="32"/>
+              </w:rPr>
+              <w:t>Fetch()</w:t>
+            </w:r>
+          </w:p>
+        </w:tc>
+        <w:tc>
+          <w:tcPr>
+            <w:tcW w:w="2460" w:type="dxa"/>
+          </w:tcPr>
+          <w:p>
+            <w:pPr>
+              <w:rPr>
+                <w:rFonts w:ascii="Vrinda" w:hAnsi="Vrinda" w:cs="Vrinda"/>
+                <w:color w:val="DC143C"/>
+                <w:sz w:val="32"/>
+                <w:szCs w:val="32"/>
+              </w:rPr>
+            </w:pPr>
+            <w:proofErr w:type="gramStart"/>
+            <w:r>
+              <w:rPr>
+                <w:rFonts w:ascii="Consolas" w:hAnsi="Consolas"/>
+                <w:color w:val="DC143C"/>
+                <w:sz w:val="32"/>
+                <w:szCs w:val="32"/>
+              </w:rPr>
+              <w:t>Fetch(</w:t>
+            </w:r>
+            <w:proofErr w:type="gramEnd"/>
+            <w:r>
+              <w:rPr>
+                <w:rFonts w:ascii="Consolas" w:hAnsi="Consolas"/>
+                <w:color w:val="DC143C"/>
+                <w:sz w:val="32"/>
+                <w:szCs w:val="32"/>
+              </w:rPr>
+              <w:t xml:space="preserve">) method </w:t>
+            </w:r>
+            <w:proofErr w:type="spellStart"/>
+            <w:r>
+              <w:rPr>
+                <w:rFonts w:ascii="Vrinda" w:hAnsi="Vrinda" w:cs="Vrinda"/>
+                <w:color w:val="DC143C"/>
+                <w:sz w:val="32"/>
+                <w:szCs w:val="32"/>
+              </w:rPr>
+              <w:t>দ্বারা</w:t>
+            </w:r>
+            <w:proofErr w:type="spellEnd"/>
+            <w:r>
+              <w:rPr>
+                <w:rFonts w:ascii="Vrinda" w:hAnsi="Vrinda" w:cs="Vrinda"/>
+                <w:color w:val="DC143C"/>
+                <w:sz w:val="32"/>
+                <w:szCs w:val="32"/>
+              </w:rPr>
+              <w:t xml:space="preserve"> </w:t>
+            </w:r>
+            <w:proofErr w:type="spellStart"/>
+            <w:r>
+              <w:rPr>
+                <w:rFonts w:ascii="Consolas" w:hAnsi="Consolas"/>
+                <w:color w:val="DC143C"/>
+                <w:sz w:val="32"/>
+                <w:szCs w:val="32"/>
+              </w:rPr>
+              <w:t>XMLHttpRequest</w:t>
+            </w:r>
+            <w:proofErr w:type="spellEnd"/>
+            <w:r>
+              <w:rPr>
+                <w:rFonts w:ascii="Consolas" w:hAnsi="Consolas"/>
+                <w:color w:val="DC143C"/>
+                <w:sz w:val="32"/>
+                <w:szCs w:val="32"/>
+              </w:rPr>
+              <w:t xml:space="preserve">() </w:t>
+            </w:r>
+            <w:proofErr w:type="spellStart"/>
+            <w:r>
+              <w:rPr>
+                <w:rFonts w:ascii="Vrinda" w:hAnsi="Vrinda" w:cs="Vrinda"/>
+                <w:color w:val="DC143C"/>
+                <w:sz w:val="32"/>
+                <w:szCs w:val="32"/>
+              </w:rPr>
+              <w:t>কে</w:t>
+            </w:r>
+            <w:proofErr w:type="spellEnd"/>
+            <w:r>
+              <w:rPr>
+                <w:rFonts w:ascii="Vrinda" w:hAnsi="Vrinda" w:cs="Vrinda"/>
+                <w:color w:val="DC143C"/>
+                <w:sz w:val="32"/>
+                <w:szCs w:val="32"/>
+              </w:rPr>
+              <w:t xml:space="preserve"> replace </w:t>
+            </w:r>
+            <w:proofErr w:type="spellStart"/>
+            <w:r>
+              <w:rPr>
+                <w:rFonts w:ascii="Vrinda" w:hAnsi="Vrinda" w:cs="Vrinda"/>
+                <w:color w:val="DC143C"/>
+                <w:sz w:val="32"/>
+                <w:szCs w:val="32"/>
+              </w:rPr>
+              <w:t>করা</w:t>
+            </w:r>
+            <w:proofErr w:type="spellEnd"/>
+            <w:r>
+              <w:rPr>
+                <w:rFonts w:ascii="Vrinda" w:hAnsi="Vrinda" w:cs="Vrinda"/>
+                <w:color w:val="DC143C"/>
+                <w:sz w:val="32"/>
+                <w:szCs w:val="32"/>
+              </w:rPr>
+              <w:t xml:space="preserve"> </w:t>
+            </w:r>
+            <w:proofErr w:type="spellStart"/>
+            <w:r>
+              <w:rPr>
+                <w:rFonts w:ascii="Vrinda" w:hAnsi="Vrinda" w:cs="Vrinda"/>
+                <w:color w:val="DC143C"/>
+                <w:sz w:val="32"/>
+                <w:szCs w:val="32"/>
+              </w:rPr>
+              <w:t>হয়েছে</w:t>
+            </w:r>
+            <w:proofErr w:type="spellEnd"/>
+            <w:r>
+              <w:rPr>
+                <w:rFonts w:ascii="Vrinda" w:hAnsi="Vrinda" w:cs="Vrinda"/>
+                <w:color w:val="DC143C"/>
+                <w:sz w:val="32"/>
+                <w:szCs w:val="32"/>
+              </w:rPr>
+              <w:t xml:space="preserve">। </w:t>
+            </w:r>
+            <w:r>
+              <w:rPr>
+                <w:rFonts w:ascii="Consolas" w:hAnsi="Consolas"/>
+                <w:color w:val="DC143C"/>
+                <w:sz w:val="32"/>
+                <w:szCs w:val="32"/>
+              </w:rPr>
+              <w:t xml:space="preserve">Fetch() </w:t>
+            </w:r>
+            <w:proofErr w:type="spellStart"/>
+            <w:r>
+              <w:rPr>
+                <w:rFonts w:ascii="Vrinda" w:hAnsi="Vrinda" w:cs="Vrinda"/>
+                <w:color w:val="DC143C"/>
+                <w:sz w:val="32"/>
+                <w:szCs w:val="32"/>
+              </w:rPr>
+              <w:t>হচ্ছে</w:t>
+            </w:r>
+            <w:proofErr w:type="spellEnd"/>
+            <w:r>
+              <w:rPr>
+                <w:rFonts w:ascii="Vrinda" w:hAnsi="Vrinda" w:cs="Vrinda"/>
+                <w:color w:val="DC143C"/>
+                <w:sz w:val="32"/>
+                <w:szCs w:val="32"/>
+              </w:rPr>
+              <w:t xml:space="preserve"> global method.</w:t>
+            </w:r>
+          </w:p>
+        </w:tc>
+        <w:tc>
+          <w:tcPr>
+            <w:tcW w:w="6650" w:type="dxa"/>
+          </w:tcPr>
+          <w:p>
+            <w:pPr>
+              <w:outlineLvl w:val="1"/>
+              <w:rPr>
+                <w:rFonts w:ascii="Vrinda" w:eastAsia="Times New Roman" w:hAnsi="Vrinda" w:cs="Vrinda"/>
+                <w:color w:val="000000"/>
+                <w:sz w:val="32"/>
+                <w:szCs w:val="32"/>
+              </w:rPr>
+            </w:pPr>
+            <w:proofErr w:type="gramStart"/>
+            <w:r>
+              <w:rPr>
+                <w:rFonts w:ascii="Consolas" w:hAnsi="Consolas"/>
+                <w:color w:val="DC143C"/>
+                <w:sz w:val="32"/>
+                <w:szCs w:val="32"/>
+              </w:rPr>
+              <w:t>Fetch(</w:t>
+            </w:r>
+            <w:proofErr w:type="gramEnd"/>
+            <w:r>
+              <w:rPr>
+                <w:rFonts w:ascii="Consolas" w:hAnsi="Consolas"/>
+                <w:color w:val="DC143C"/>
+                <w:sz w:val="32"/>
+                <w:szCs w:val="32"/>
+              </w:rPr>
+              <w:t xml:space="preserve">) </w:t>
+            </w:r>
+            <w:proofErr w:type="spellStart"/>
+            <w:r>
+              <w:rPr>
+                <w:rFonts w:ascii="Vrinda" w:hAnsi="Vrinda" w:cs="Vrinda"/>
+                <w:color w:val="DC143C"/>
+                <w:sz w:val="32"/>
+                <w:szCs w:val="32"/>
+              </w:rPr>
+              <w:t>কে</w:t>
+            </w:r>
+            <w:proofErr w:type="spellEnd"/>
+            <w:r>
+              <w:rPr>
+                <w:rFonts w:ascii="Vrinda" w:hAnsi="Vrinda" w:cs="Vrinda"/>
+                <w:color w:val="DC143C"/>
+                <w:sz w:val="32"/>
+                <w:szCs w:val="32"/>
+              </w:rPr>
+              <w:t xml:space="preserve"> </w:t>
+            </w:r>
+            <w:proofErr w:type="spellStart"/>
+            <w:r>
+              <w:rPr>
+                <w:rFonts w:ascii="Vrinda" w:hAnsi="Vrinda" w:cs="Vrinda"/>
+                <w:color w:val="DC143C"/>
+                <w:sz w:val="32"/>
+                <w:szCs w:val="32"/>
+              </w:rPr>
+              <w:t>দুই</w:t>
+            </w:r>
+            <w:proofErr w:type="spellEnd"/>
+            <w:r>
+              <w:rPr>
+                <w:rFonts w:ascii="Vrinda" w:hAnsi="Vrinda" w:cs="Vrinda"/>
+                <w:color w:val="DC143C"/>
+                <w:sz w:val="32"/>
+                <w:szCs w:val="32"/>
+              </w:rPr>
+              <w:t xml:space="preserve"> </w:t>
+            </w:r>
+            <w:proofErr w:type="spellStart"/>
+            <w:r>
+              <w:rPr>
+                <w:rFonts w:ascii="Vrinda" w:hAnsi="Vrinda" w:cs="Vrinda"/>
+                <w:color w:val="DC143C"/>
+                <w:sz w:val="32"/>
+                <w:szCs w:val="32"/>
+              </w:rPr>
+              <w:t>ভাবে</w:t>
+            </w:r>
+            <w:proofErr w:type="spellEnd"/>
+            <w:r>
+              <w:rPr>
+                <w:rFonts w:ascii="Vrinda" w:hAnsi="Vrinda" w:cs="Vrinda"/>
+                <w:color w:val="DC143C"/>
+                <w:sz w:val="32"/>
+                <w:szCs w:val="32"/>
+              </w:rPr>
+              <w:t xml:space="preserve"> </w:t>
+            </w:r>
+            <w:proofErr w:type="spellStart"/>
+            <w:r>
+              <w:rPr>
+                <w:rFonts w:ascii="Vrinda" w:hAnsi="Vrinda" w:cs="Vrinda"/>
+                <w:color w:val="DC143C"/>
+                <w:sz w:val="32"/>
+                <w:szCs w:val="32"/>
+              </w:rPr>
+              <w:t>কল</w:t>
+            </w:r>
+            <w:proofErr w:type="spellEnd"/>
+            <w:r>
+              <w:rPr>
+                <w:rFonts w:ascii="Vrinda" w:hAnsi="Vrinda" w:cs="Vrinda"/>
+                <w:color w:val="DC143C"/>
+                <w:sz w:val="32"/>
+                <w:szCs w:val="32"/>
+              </w:rPr>
+              <w:t xml:space="preserve"> </w:t>
+            </w:r>
+            <w:proofErr w:type="spellStart"/>
+            <w:r>
+              <w:rPr>
+                <w:rFonts w:ascii="Vrinda" w:hAnsi="Vrinda" w:cs="Vrinda"/>
+                <w:color w:val="DC143C"/>
+                <w:sz w:val="32"/>
+                <w:szCs w:val="32"/>
+              </w:rPr>
+              <w:t>করা</w:t>
+            </w:r>
+            <w:proofErr w:type="spellEnd"/>
+            <w:r>
+              <w:rPr>
+                <w:rFonts w:ascii="Vrinda" w:hAnsi="Vrinda" w:cs="Vrinda"/>
+                <w:color w:val="DC143C"/>
+                <w:sz w:val="32"/>
+                <w:szCs w:val="32"/>
+              </w:rPr>
+              <w:t xml:space="preserve"> </w:t>
+            </w:r>
+            <w:proofErr w:type="spellStart"/>
+            <w:r>
+              <w:rPr>
+                <w:rFonts w:ascii="Vrinda" w:hAnsi="Vrinda" w:cs="Vrinda"/>
+                <w:color w:val="DC143C"/>
+                <w:sz w:val="32"/>
+                <w:szCs w:val="32"/>
+              </w:rPr>
+              <w:t>যায়</w:t>
+            </w:r>
+            <w:proofErr w:type="spellEnd"/>
+            <w:r>
+              <w:rPr>
+                <w:rFonts w:ascii="Vrinda" w:hAnsi="Vrinda" w:cs="Vrinda"/>
+                <w:color w:val="DC143C"/>
+                <w:sz w:val="32"/>
+                <w:szCs w:val="32"/>
+              </w:rPr>
+              <w:t xml:space="preserve">। then, </w:t>
+            </w:r>
+            <w:proofErr w:type="spellStart"/>
+            <w:r>
+              <w:rPr>
+                <w:rFonts w:ascii="Vrinda" w:hAnsi="Vrinda" w:cs="Vrinda"/>
+                <w:color w:val="DC143C"/>
+                <w:sz w:val="32"/>
+                <w:szCs w:val="32"/>
+              </w:rPr>
+              <w:t>asyn</w:t>
+            </w:r>
+            <w:proofErr w:type="spellEnd"/>
+            <w:r>
+              <w:rPr>
+                <w:rFonts w:ascii="Vrinda" w:hAnsi="Vrinda" w:cs="Vrinda"/>
+                <w:color w:val="DC143C"/>
+                <w:sz w:val="32"/>
+                <w:szCs w:val="32"/>
+              </w:rPr>
+              <w:t xml:space="preserve"> await. Fetch() by default promise return </w:t>
+            </w:r>
+            <w:proofErr w:type="spellStart"/>
+            <w:r>
+              <w:rPr>
+                <w:rFonts w:ascii="Vrinda" w:hAnsi="Vrinda" w:cs="Vrinda"/>
+                <w:color w:val="DC143C"/>
+                <w:sz w:val="32"/>
+                <w:szCs w:val="32"/>
+              </w:rPr>
+              <w:t>করে</w:t>
+            </w:r>
+            <w:proofErr w:type="spellEnd"/>
+            <w:r>
+              <w:rPr>
+                <w:rFonts w:ascii="Vrinda" w:hAnsi="Vrinda" w:cs="Vrinda"/>
+                <w:color w:val="DC143C"/>
+                <w:sz w:val="32"/>
+                <w:szCs w:val="32"/>
+              </w:rPr>
+              <w:t>।</w:t>
+            </w:r>
+            <w:r>
+              <w:rPr>
+                <w:rFonts w:ascii="Vrinda" w:hAnsi="Vrinda" w:cs="Vrinda"/>
+                <w:color w:val="DC143C"/>
+                <w:sz w:val="32"/>
+                <w:szCs w:val="32"/>
+              </w:rPr>
+              <w:t xml:space="preserve"> Promise can only handle network error</w:t>
+            </w:r>
+          </w:p>
+        </w:tc>
+        <w:tc>
+          <w:tcPr>
+            <w:tcW w:w="3471" w:type="dxa"/>
+          </w:tcPr>
+          <w:p>
+            <w:pPr>
+              <w:rPr>
+                <w:rFonts w:ascii="Nirmala UI" w:hAnsi="Nirmala UI" w:cs="Nirmala UI"/>
+                <w:color w:val="000000"/>
+                <w:sz w:val="24"/>
+                <w:szCs w:val="24"/>
+                <w:shd w:val="clear" w:color="auto" w:fill="FFFFFF"/>
+              </w:rPr>
+            </w:pPr>
+          </w:p>
+        </w:tc>
+      </w:tr>
+      <w:tr>
+        <w:trPr>
+          <w:trHeight w:val="530"/>
+          <w:jc w:val="center"/>
+        </w:trPr>
+        <w:tc>
+          <w:tcPr>
+            <w:tcW w:w="553" w:type="dxa"/>
+          </w:tcPr>
+          <w:p>
+            <w:pPr>
+              <w:jc w:val="center"/>
+              <w:rPr>
+                <w:rFonts w:ascii="Nirmala UI" w:hAnsi="Nirmala UI" w:cs="Nirmala UI"/>
+                <w:sz w:val="28"/>
+                <w:szCs w:val="28"/>
+              </w:rPr>
+            </w:pPr>
+            <w:r>
+              <w:rPr>
+                <w:rFonts w:ascii="Nirmala UI" w:hAnsi="Nirmala UI" w:cs="Nirmala UI"/>
+                <w:sz w:val="28"/>
+                <w:szCs w:val="28"/>
+              </w:rPr>
+              <w:t>67</w:t>
+            </w:r>
+          </w:p>
+        </w:tc>
+        <w:tc>
+          <w:tcPr>
+            <w:tcW w:w="3444" w:type="dxa"/>
+          </w:tcPr>
+          <w:p>
+            <w:pPr>
+              <w:rPr>
+                <w:rFonts w:ascii="Consolas" w:hAnsi="Consolas"/>
+                <w:color w:val="DC143C"/>
+                <w:sz w:val="32"/>
+                <w:szCs w:val="32"/>
+              </w:rPr>
+            </w:pPr>
+            <w:r>
+              <w:rPr>
+                <w:rFonts w:ascii="Consolas" w:hAnsi="Consolas"/>
+                <w:color w:val="DC143C"/>
+                <w:sz w:val="32"/>
+                <w:szCs w:val="32"/>
+              </w:rPr>
+              <w:t>PUT,</w:t>
+            </w:r>
+            <w:r>
+              <w:rPr>
+                <w:rFonts w:ascii="Vrinda" w:hAnsi="Vrinda" w:cs="Vrinda"/>
+                <w:color w:val="DC143C"/>
+                <w:sz w:val="32"/>
+                <w:szCs w:val="32"/>
+              </w:rPr>
+              <w:t>PATCH</w:t>
+            </w:r>
+            <w:r>
+              <w:rPr>
+                <w:rFonts w:ascii="Consolas" w:hAnsi="Consolas"/>
+                <w:color w:val="DC143C"/>
+                <w:sz w:val="32"/>
+                <w:szCs w:val="32"/>
+              </w:rPr>
+              <w:t xml:space="preserve"> </w:t>
+            </w:r>
+          </w:p>
+        </w:tc>
+        <w:tc>
+          <w:tcPr>
+            <w:tcW w:w="2460" w:type="dxa"/>
+          </w:tcPr>
+          <w:p>
+            <w:pPr>
+              <w:rPr>
+                <w:rFonts w:ascii="Consolas" w:hAnsi="Consolas"/>
+                <w:color w:val="DC143C"/>
+                <w:sz w:val="32"/>
+                <w:szCs w:val="32"/>
+              </w:rPr>
+            </w:pPr>
+          </w:p>
+        </w:tc>
+        <w:tc>
+          <w:tcPr>
+            <w:tcW w:w="6650" w:type="dxa"/>
+          </w:tcPr>
+          <w:p>
+            <w:pPr>
+              <w:outlineLvl w:val="1"/>
+              <w:rPr>
+                <w:rFonts w:ascii="Vrinda" w:hAnsi="Vrinda" w:cs="Vrinda"/>
+                <w:color w:val="DC143C"/>
+                <w:sz w:val="32"/>
+                <w:szCs w:val="32"/>
+              </w:rPr>
+            </w:pPr>
+            <w:r>
+              <w:rPr>
+                <w:rFonts w:ascii="Vrinda" w:hAnsi="Vrinda" w:cs="Vrinda"/>
+                <w:color w:val="DC143C"/>
+                <w:sz w:val="32"/>
+                <w:szCs w:val="32"/>
+              </w:rPr>
+              <w:t xml:space="preserve">UPDATE </w:t>
+            </w:r>
+            <w:proofErr w:type="spellStart"/>
+            <w:r>
+              <w:rPr>
+                <w:rFonts w:ascii="Vrinda" w:hAnsi="Vrinda" w:cs="Vrinda"/>
+                <w:color w:val="DC143C"/>
+                <w:sz w:val="32"/>
+                <w:szCs w:val="32"/>
+              </w:rPr>
+              <w:t>করার</w:t>
+            </w:r>
+            <w:proofErr w:type="spellEnd"/>
+            <w:r>
+              <w:rPr>
+                <w:rFonts w:ascii="Vrinda" w:hAnsi="Vrinda" w:cs="Vrinda"/>
+                <w:color w:val="DC143C"/>
+                <w:sz w:val="32"/>
+                <w:szCs w:val="32"/>
+              </w:rPr>
+              <w:t xml:space="preserve"> </w:t>
+            </w:r>
+            <w:proofErr w:type="spellStart"/>
+            <w:r>
+              <w:rPr>
+                <w:rFonts w:ascii="Vrinda" w:hAnsi="Vrinda" w:cs="Vrinda"/>
+                <w:color w:val="DC143C"/>
+                <w:sz w:val="32"/>
+                <w:szCs w:val="32"/>
+              </w:rPr>
+              <w:t>জন্য</w:t>
+            </w:r>
+            <w:proofErr w:type="spellEnd"/>
+            <w:r>
+              <w:rPr>
+                <w:rFonts w:ascii="Vrinda" w:hAnsi="Vrinda" w:cs="Vrinda"/>
+                <w:color w:val="DC143C"/>
+                <w:sz w:val="32"/>
+                <w:szCs w:val="32"/>
+              </w:rPr>
+              <w:t xml:space="preserve"> PUT </w:t>
+            </w:r>
+            <w:proofErr w:type="spellStart"/>
+            <w:r>
+              <w:rPr>
+                <w:rFonts w:ascii="Vrinda" w:hAnsi="Vrinda" w:cs="Vrinda"/>
+                <w:color w:val="DC143C"/>
+                <w:sz w:val="32"/>
+                <w:szCs w:val="32"/>
+              </w:rPr>
+              <w:t>ব্যবহার</w:t>
+            </w:r>
+            <w:proofErr w:type="spellEnd"/>
+            <w:r>
+              <w:rPr>
+                <w:rFonts w:ascii="Vrinda" w:hAnsi="Vrinda" w:cs="Vrinda"/>
+                <w:color w:val="DC143C"/>
+                <w:sz w:val="32"/>
+                <w:szCs w:val="32"/>
+              </w:rPr>
+              <w:t xml:space="preserve"> </w:t>
+            </w:r>
+            <w:proofErr w:type="spellStart"/>
+            <w:r>
+              <w:rPr>
+                <w:rFonts w:ascii="Vrinda" w:hAnsi="Vrinda" w:cs="Vrinda"/>
+                <w:color w:val="DC143C"/>
+                <w:sz w:val="32"/>
+                <w:szCs w:val="32"/>
+              </w:rPr>
+              <w:t>করা</w:t>
+            </w:r>
+            <w:proofErr w:type="spellEnd"/>
+            <w:r>
+              <w:rPr>
+                <w:rFonts w:ascii="Vrinda" w:hAnsi="Vrinda" w:cs="Vrinda"/>
+                <w:color w:val="DC143C"/>
+                <w:sz w:val="32"/>
+                <w:szCs w:val="32"/>
+              </w:rPr>
+              <w:t xml:space="preserve"> </w:t>
+            </w:r>
+            <w:proofErr w:type="spellStart"/>
+            <w:r>
+              <w:rPr>
+                <w:rFonts w:ascii="Vrinda" w:hAnsi="Vrinda" w:cs="Vrinda"/>
+                <w:color w:val="DC143C"/>
+                <w:sz w:val="32"/>
+                <w:szCs w:val="32"/>
+              </w:rPr>
+              <w:t>হয়</w:t>
+            </w:r>
+            <w:proofErr w:type="spellEnd"/>
+            <w:r>
+              <w:rPr>
+                <w:rFonts w:ascii="Vrinda" w:hAnsi="Vrinda" w:cs="Vrinda"/>
+                <w:color w:val="DC143C"/>
+                <w:sz w:val="32"/>
+                <w:szCs w:val="32"/>
+              </w:rPr>
+              <w:t>।</w:t>
+            </w:r>
+          </w:p>
+          <w:p>
+            <w:pPr>
+              <w:outlineLvl w:val="1"/>
+              <w:rPr>
+                <w:rFonts w:ascii="Vrinda" w:hAnsi="Vrinda" w:cs="Vrinda"/>
+                <w:color w:val="DC143C"/>
+                <w:sz w:val="32"/>
+                <w:szCs w:val="32"/>
+              </w:rPr>
+            </w:pPr>
+            <w:r>
+              <w:rPr>
+                <w:rFonts w:ascii="Vrinda" w:hAnsi="Vrinda" w:cs="Vrinda"/>
+                <w:color w:val="DC143C"/>
+                <w:sz w:val="32"/>
+                <w:szCs w:val="32"/>
+              </w:rPr>
+              <w:t xml:space="preserve">Single </w:t>
+            </w:r>
+            <w:proofErr w:type="spellStart"/>
+            <w:r>
+              <w:rPr>
+                <w:rFonts w:ascii="Vrinda" w:hAnsi="Vrinda" w:cs="Vrinda"/>
+                <w:color w:val="DC143C"/>
+                <w:sz w:val="32"/>
+                <w:szCs w:val="32"/>
+              </w:rPr>
+              <w:t>একটি</w:t>
+            </w:r>
+            <w:proofErr w:type="spellEnd"/>
+            <w:r>
+              <w:rPr>
+                <w:rFonts w:ascii="Vrinda" w:hAnsi="Vrinda" w:cs="Vrinda"/>
+                <w:color w:val="DC143C"/>
+                <w:sz w:val="32"/>
+                <w:szCs w:val="32"/>
+              </w:rPr>
+              <w:t xml:space="preserve"> element update </w:t>
+            </w:r>
+            <w:proofErr w:type="spellStart"/>
+            <w:r>
+              <w:rPr>
+                <w:rFonts w:ascii="Vrinda" w:hAnsi="Vrinda" w:cs="Vrinda"/>
+                <w:color w:val="DC143C"/>
+                <w:sz w:val="32"/>
+                <w:szCs w:val="32"/>
+              </w:rPr>
+              <w:t>করার</w:t>
+            </w:r>
+            <w:proofErr w:type="spellEnd"/>
+            <w:r>
+              <w:rPr>
+                <w:rFonts w:ascii="Vrinda" w:hAnsi="Vrinda" w:cs="Vrinda"/>
+                <w:color w:val="DC143C"/>
+                <w:sz w:val="32"/>
+                <w:szCs w:val="32"/>
+              </w:rPr>
+              <w:t xml:space="preserve"> </w:t>
+            </w:r>
+            <w:proofErr w:type="spellStart"/>
+            <w:r>
+              <w:rPr>
+                <w:rFonts w:ascii="Vrinda" w:hAnsi="Vrinda" w:cs="Vrinda"/>
+                <w:color w:val="DC143C"/>
+                <w:sz w:val="32"/>
+                <w:szCs w:val="32"/>
+              </w:rPr>
+              <w:t>জন্য</w:t>
+            </w:r>
+            <w:proofErr w:type="spellEnd"/>
+            <w:r>
+              <w:rPr>
+                <w:rFonts w:ascii="Vrinda" w:hAnsi="Vrinda" w:cs="Vrinda"/>
+                <w:color w:val="DC143C"/>
+                <w:sz w:val="32"/>
+                <w:szCs w:val="32"/>
+              </w:rPr>
+              <w:t xml:space="preserve"> PATCH </w:t>
+            </w:r>
+            <w:proofErr w:type="spellStart"/>
+            <w:r>
+              <w:rPr>
+                <w:rFonts w:ascii="Vrinda" w:hAnsi="Vrinda" w:cs="Vrinda"/>
+                <w:color w:val="DC143C"/>
+                <w:sz w:val="32"/>
+                <w:szCs w:val="32"/>
+              </w:rPr>
+              <w:t>ব্যবহার</w:t>
+            </w:r>
+            <w:proofErr w:type="spellEnd"/>
+            <w:r>
+              <w:rPr>
+                <w:rFonts w:ascii="Vrinda" w:hAnsi="Vrinda" w:cs="Vrinda"/>
+                <w:color w:val="DC143C"/>
+                <w:sz w:val="32"/>
+                <w:szCs w:val="32"/>
+              </w:rPr>
+              <w:t xml:space="preserve"> </w:t>
+            </w:r>
+            <w:proofErr w:type="spellStart"/>
+            <w:r>
+              <w:rPr>
+                <w:rFonts w:ascii="Vrinda" w:hAnsi="Vrinda" w:cs="Vrinda"/>
+                <w:color w:val="DC143C"/>
+                <w:sz w:val="32"/>
+                <w:szCs w:val="32"/>
+              </w:rPr>
+              <w:t>করা</w:t>
+            </w:r>
+            <w:proofErr w:type="spellEnd"/>
+            <w:r>
+              <w:rPr>
+                <w:rFonts w:ascii="Vrinda" w:hAnsi="Vrinda" w:cs="Vrinda"/>
+                <w:color w:val="DC143C"/>
+                <w:sz w:val="32"/>
+                <w:szCs w:val="32"/>
+              </w:rPr>
+              <w:t xml:space="preserve"> </w:t>
+            </w:r>
+            <w:proofErr w:type="spellStart"/>
+            <w:r>
+              <w:rPr>
+                <w:rFonts w:ascii="Vrinda" w:hAnsi="Vrinda" w:cs="Vrinda"/>
+                <w:color w:val="DC143C"/>
+                <w:sz w:val="32"/>
+                <w:szCs w:val="32"/>
+              </w:rPr>
+              <w:t>হয়</w:t>
+            </w:r>
+            <w:proofErr w:type="spellEnd"/>
+            <w:r>
+              <w:rPr>
+                <w:rFonts w:ascii="Vrinda" w:hAnsi="Vrinda" w:cs="Vrinda"/>
+                <w:color w:val="DC143C"/>
+                <w:sz w:val="32"/>
+                <w:szCs w:val="32"/>
+              </w:rPr>
+              <w:t>।</w:t>
+            </w:r>
+          </w:p>
+        </w:tc>
+        <w:tc>
+          <w:tcPr>
+            <w:tcW w:w="3471" w:type="dxa"/>
+          </w:tcPr>
+          <w:p>
+            <w:pPr>
+              <w:rPr>
+                <w:rFonts w:ascii="Nirmala UI" w:hAnsi="Nirmala UI" w:cs="Nirmala UI"/>
+                <w:color w:val="000000"/>
+                <w:sz w:val="24"/>
+                <w:szCs w:val="24"/>
+                <w:shd w:val="clear" w:color="auto" w:fill="FFFFFF"/>
+              </w:rPr>
+            </w:pPr>
           </w:p>
         </w:tc>
       </w:tr>
     </w:tbl>
     <w:p>
       <w:pPr>
-        <w:jc w:val="center"/>
         <w:rPr>
           <w:color w:val="0070C0"/>
           <w:sz w:val="36"/>

</xml_diff>